<commit_message>
you didn't have to roast me that hard
</commit_message>
<xml_diff>
--- a/Internal/POPD2AssignmentWeek1.docx
+++ b/Internal/POPD2AssignmentWeek1.docx
@@ -1,6 +1,6 @@
 
 <file path=word/document.xml><?xml version="1.0" encoding="utf-8"?>
-<w:document xmlns:wpc="http://schemas.microsoft.com/office/word/2010/wordprocessingCanvas" xmlns:cx="http://schemas.microsoft.com/office/drawing/2014/chartex" xmlns:cx1="http://schemas.microsoft.com/office/drawing/2015/9/8/chartex" xmlns:cx2="http://schemas.microsoft.com/office/drawing/2015/10/21/chartex" xmlns:cx3="http://schemas.microsoft.com/office/drawing/2016/5/9/chartex" xmlns:cx4="http://schemas.microsoft.com/office/drawing/2016/5/10/chartex" xmlns:cx5="http://schemas.microsoft.com/office/drawing/2016/5/11/chartex" xmlns:cx6="http://schemas.microsoft.com/office/drawing/2016/5/12/chartex" xmlns:cx7="http://schemas.microsoft.com/office/drawing/2016/5/13/chartex" xmlns:cx8="http://schemas.microsoft.com/office/drawing/2016/5/14/chartex" xmlns:mc="http://schemas.openxmlformats.org/markup-compatibility/2006" xmlns:aink="http://schemas.microsoft.com/office/drawing/2016/ink" xmlns:am3d="http://schemas.microsoft.com/office/drawing/2017/model3d" xmlns:o="urn:schemas-microsoft-com:office:office" xmlns:r="http://schemas.openxmlformats.org/officeDocument/2006/relationships" xmlns:m="http://schemas.openxmlformats.org/officeDocument/2006/math" xmlns:v="urn:schemas-microsoft-com:vml" xmlns:wp14="http://schemas.microsoft.com/office/word/2010/wordprocessingDrawing" xmlns:wp="http://schemas.openxmlformats.org/drawingml/2006/wordprocessingDrawing" xmlns:w10="urn:schemas-microsoft-com:office:word" xmlns:w="http://schemas.openxmlformats.org/wordprocessingml/2006/main" xmlns:w14="http://schemas.microsoft.com/office/word/2010/wordml" xmlns:w15="http://schemas.microsoft.com/office/word/2012/wordml" xmlns:w16cid="http://schemas.microsoft.com/office/word/2016/wordml/cid" xmlns:w16se="http://schemas.microsoft.com/office/word/2015/wordml/symex" xmlns:wpg="http://schemas.microsoft.com/office/word/2010/wordprocessingGroup" xmlns:wpi="http://schemas.microsoft.com/office/word/2010/wordprocessingInk" xmlns:wne="http://schemas.microsoft.com/office/word/2006/wordml" xmlns:wps="http://schemas.microsoft.com/office/word/2010/wordprocessingShape" mc:Ignorable="w14 w15 w16se w16cid wp14">
+<w:document xmlns:wpc="http://schemas.microsoft.com/office/word/2010/wordprocessingCanvas" xmlns:mc="http://schemas.openxmlformats.org/markup-compatibility/2006" xmlns:o="urn:schemas-microsoft-com:office:office" xmlns:r="http://schemas.openxmlformats.org/officeDocument/2006/relationships" xmlns:m="http://schemas.openxmlformats.org/officeDocument/2006/math" xmlns:v="urn:schemas-microsoft-com:vml" xmlns:wp14="http://schemas.microsoft.com/office/word/2010/wordprocessingDrawing" xmlns:wp="http://schemas.openxmlformats.org/drawingml/2006/wordprocessingDrawing" xmlns:w10="urn:schemas-microsoft-com:office:word" xmlns:w="http://schemas.openxmlformats.org/wordprocessingml/2006/main" xmlns:w14="http://schemas.microsoft.com/office/word/2010/wordml" xmlns:wpg="http://schemas.microsoft.com/office/word/2010/wordprocessingGroup" xmlns:wpi="http://schemas.microsoft.com/office/word/2010/wordprocessingInk" xmlns:wne="http://schemas.microsoft.com/office/word/2006/wordml" xmlns:wps="http://schemas.microsoft.com/office/word/2010/wordprocessingShape" mc:Ignorable="w14 wp14">
   <w:body>
     <w:sdt>
       <w:sdtPr>
@@ -16,7 +16,6 @@
           <w:r>
             <w:rPr>
               <w:noProof/>
-              <w:lang w:val="en-GB" w:eastAsia="en-GB"/>
             </w:rPr>
             <mc:AlternateContent>
               <mc:Choice Requires="wpg">
@@ -222,7 +221,7 @@
                                 <a:avLst/>
                               </a:prstGeom>
                               <a:blipFill>
-                                <a:blip r:embed="rId9"/>
+                                <a:blip r:embed="rId10"/>
                                 <a:stretch>
                                   <a:fillRect r="-7574"/>
                                 </a:stretch>
@@ -266,7 +265,7 @@
                   </wp:anchor>
                 </w:drawing>
               </mc:Choice>
-              <mc:Fallback>
+              <mc:Fallback xmlns:w16se="http://schemas.microsoft.com/office/word/2015/wordml/symex" xmlns:w16cid="http://schemas.microsoft.com/office/word/2016/wordml/cid" xmlns:w15="http://schemas.microsoft.com/office/word/2012/wordml" xmlns:am3d="http://schemas.microsoft.com/office/drawing/2017/model3d" xmlns:aink="http://schemas.microsoft.com/office/drawing/2016/ink" xmlns:cx8="http://schemas.microsoft.com/office/drawing/2016/5/14/chartex" xmlns:cx7="http://schemas.microsoft.com/office/drawing/2016/5/13/chartex" xmlns:cx6="http://schemas.microsoft.com/office/drawing/2016/5/12/chartex" xmlns:cx5="http://schemas.microsoft.com/office/drawing/2016/5/11/chartex" xmlns:cx4="http://schemas.microsoft.com/office/drawing/2016/5/10/chartex" xmlns:cx3="http://schemas.microsoft.com/office/drawing/2016/5/9/chartex" xmlns:cx2="http://schemas.microsoft.com/office/drawing/2015/10/21/chartex" xmlns:cx1="http://schemas.microsoft.com/office/drawing/2015/9/8/chartex" xmlns:cx="http://schemas.microsoft.com/office/drawing/2014/chartex">
                 <w:pict>
                   <v:group w14:anchorId="3E502404" id="Group 149" o:spid="_x0000_s1026" style="position:absolute;margin-left:0;margin-top:0;width:8in;height:95.7pt;z-index:251662336;mso-width-percent:941;mso-height-percent:121;mso-top-percent:23;mso-position-horizontal:center;mso-position-horizontal-relative:page;mso-position-vertical-relative:page;mso-width-percent:941;mso-height-percent:121;mso-top-percent:23" coordorigin="" coordsize="73152,12161" o:gfxdata="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">
                     <v:shape id="Rectangle 51" o:spid="_x0000_s1027" style="position:absolute;width:73152;height:11303;visibility:visible;mso-wrap-style:square;v-text-anchor:middle" coordsize="7312660,1129665" o:gfxdata="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" path="m,l7312660,r,1129665l3619500,733425,,1091565,,xe" fillcolor="#4472c4 [3204]" stroked="f" strokeweight="1pt">
@@ -274,7 +273,7 @@
                       <v:path arrowok="t" o:connecttype="custom" o:connectlocs="0,0;7315200,0;7315200,1130373;3620757,733885;0,1092249;0,0" o:connectangles="0,0,0,0,0,0"/>
                     </v:shape>
                     <v:rect id="Rectangle 151" o:spid="_x0000_s1028" style="position:absolute;width:73152;height:12161;visibility:visible;mso-wrap-style:square;v-text-anchor:middle" o:gfxdata="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" stroked="f" strokeweight="1pt">
-                      <v:fill r:id="rId10" o:title="" recolor="t" rotate="t" type="frame"/>
+                      <v:fill r:id="rId11" o:title="" recolor="t" rotate="t" type="frame"/>
                     </v:rect>
                     <w10:wrap anchorx="page" anchory="page"/>
                   </v:group>
@@ -285,7 +284,6 @@
           <w:r>
             <w:rPr>
               <w:noProof/>
-              <w:lang w:val="en-GB" w:eastAsia="en-GB"/>
             </w:rPr>
             <mc:AlternateContent>
               <mc:Choice Requires="wps">
@@ -443,7 +441,7 @@
                   </wp:anchor>
                 </w:drawing>
               </mc:Choice>
-              <mc:Fallback>
+              <mc:Fallback xmlns:w16se="http://schemas.microsoft.com/office/word/2015/wordml/symex" xmlns:w16cid="http://schemas.microsoft.com/office/word/2016/wordml/cid" xmlns:w15="http://schemas.microsoft.com/office/word/2012/wordml" xmlns:am3d="http://schemas.microsoft.com/office/drawing/2017/model3d" xmlns:aink="http://schemas.microsoft.com/office/drawing/2016/ink" xmlns:cx8="http://schemas.microsoft.com/office/drawing/2016/5/14/chartex" xmlns:cx7="http://schemas.microsoft.com/office/drawing/2016/5/13/chartex" xmlns:cx6="http://schemas.microsoft.com/office/drawing/2016/5/12/chartex" xmlns:cx5="http://schemas.microsoft.com/office/drawing/2016/5/11/chartex" xmlns:cx4="http://schemas.microsoft.com/office/drawing/2016/5/10/chartex" xmlns:cx3="http://schemas.microsoft.com/office/drawing/2016/5/9/chartex" xmlns:cx2="http://schemas.microsoft.com/office/drawing/2015/10/21/chartex" xmlns:cx1="http://schemas.microsoft.com/office/drawing/2015/9/8/chartex" xmlns:cx="http://schemas.microsoft.com/office/drawing/2014/chartex">
                 <w:pict>
                   <v:shapetype w14:anchorId="2A93C2A6" id="_x0000_t202" coordsize="21600,21600" o:spt="202" path="m,l,21600r21600,l21600,xe">
                     <v:stroke joinstyle="miter"/>
@@ -542,7 +540,6 @@
           <w:r>
             <w:rPr>
               <w:noProof/>
-              <w:lang w:val="en-GB" w:eastAsia="en-GB"/>
             </w:rPr>
             <mc:AlternateContent>
               <mc:Choice Requires="wps">
@@ -613,15 +610,7 @@
                                 </w:r>
                                 <w:r>
                                   <w:tab/>
-                                  <w:t>Wolf-</w:t>
-                                </w:r>
-                                <w:proofErr w:type="spellStart"/>
-                                <w:r>
-                                  <w:t>Guis</w:t>
-                                </w:r>
-                                <w:proofErr w:type="spellEnd"/>
-                                <w:r>
-                                  <w:t>, Corrie C.P.</w:t>
+                                  <w:t>Wolf-Guis, Corrie C.P.</w:t>
                                 </w:r>
                               </w:p>
                               <w:p>
@@ -741,7 +730,7 @@
                   </wp:anchor>
                 </w:drawing>
               </mc:Choice>
-              <mc:Fallback>
+              <mc:Fallback xmlns:w16se="http://schemas.microsoft.com/office/word/2015/wordml/symex" xmlns:w16cid="http://schemas.microsoft.com/office/word/2016/wordml/cid" xmlns:w15="http://schemas.microsoft.com/office/word/2012/wordml" xmlns:am3d="http://schemas.microsoft.com/office/drawing/2017/model3d" xmlns:aink="http://schemas.microsoft.com/office/drawing/2016/ink" xmlns:cx8="http://schemas.microsoft.com/office/drawing/2016/5/14/chartex" xmlns:cx7="http://schemas.microsoft.com/office/drawing/2016/5/13/chartex" xmlns:cx6="http://schemas.microsoft.com/office/drawing/2016/5/12/chartex" xmlns:cx5="http://schemas.microsoft.com/office/drawing/2016/5/11/chartex" xmlns:cx4="http://schemas.microsoft.com/office/drawing/2016/5/10/chartex" xmlns:cx3="http://schemas.microsoft.com/office/drawing/2016/5/9/chartex" xmlns:cx2="http://schemas.microsoft.com/office/drawing/2015/10/21/chartex" xmlns:cx1="http://schemas.microsoft.com/office/drawing/2015/9/8/chartex" xmlns:cx="http://schemas.microsoft.com/office/drawing/2014/chartex">
                 <w:pict>
                   <v:shape w14:anchorId="68BA6F1C" id="Text Box 153" o:spid="_x0000_s1027" type="#_x0000_t202" style="position:absolute;margin-left:0;margin-top:0;width:653pt;height:205.5pt;z-index:251661312;visibility:visible;mso-wrap-style:square;mso-width-percent:941;mso-height-percent:0;mso-top-percent:700;mso-wrap-distance-left:9pt;mso-wrap-distance-top:0;mso-wrap-distance-right:9pt;mso-wrap-distance-bottom:0;mso-position-horizontal:center;mso-position-horizontal-relative:page;mso-position-vertical-relative:page;mso-width-percent:941;mso-height-percent:0;mso-top-percent:700;mso-width-relative:page;mso-height-relative:page;v-text-anchor:top" o:gfxdata="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" filled="f" stroked="f" strokeweight=".5pt">
                     <v:textbox inset="126pt,0,54pt,0">
@@ -904,11 +893,11 @@
         <w:tblLook w:val="04A0" w:firstRow="1" w:lastRow="0" w:firstColumn="1" w:lastColumn="0" w:noHBand="0" w:noVBand="1"/>
       </w:tblPr>
       <w:tblGrid>
-        <w:gridCol w:w="4211"/>
-        <w:gridCol w:w="1272"/>
-        <w:gridCol w:w="1430"/>
-        <w:gridCol w:w="1177"/>
-        <w:gridCol w:w="994"/>
+        <w:gridCol w:w="4313"/>
+        <w:gridCol w:w="1303"/>
+        <w:gridCol w:w="1464"/>
+        <w:gridCol w:w="1206"/>
+        <w:gridCol w:w="1018"/>
       </w:tblGrid>
       <w:tr>
         <w:trPr>
@@ -2122,7 +2111,7 @@
               <w:ind w:left="0"/>
             </w:pPr>
             <w:r>
-              <w:t>3</w:t>
+              <w:t>20</w:t>
             </w:r>
           </w:p>
         </w:tc>
@@ -2208,7 +2197,7 @@
               <w:ind w:left="0"/>
             </w:pPr>
             <w:r>
-              <w:t>4</w:t>
+              <w:t>8</w:t>
             </w:r>
           </w:p>
         </w:tc>
@@ -2291,7 +2280,7 @@
               <w:ind w:left="0"/>
             </w:pPr>
             <w:r>
-              <w:t>3</w:t>
+              <w:t>18</w:t>
             </w:r>
           </w:p>
         </w:tc>
@@ -2374,7 +2363,7 @@
               <w:ind w:left="0"/>
             </w:pPr>
             <w:r>
-              <w:t>8</w:t>
+              <w:t>4</w:t>
             </w:r>
           </w:p>
         </w:tc>
@@ -2774,8 +2763,10 @@
               <w:rPr>
                 <w:b/>
               </w:rPr>
-              <w:t>88</w:t>
-            </w:r>
+              <w:t>120</w:t>
+            </w:r>
+            <w:bookmarkStart w:id="0" w:name="_GoBack"/>
+            <w:bookmarkEnd w:id="0"/>
           </w:p>
         </w:tc>
         <w:tc>
@@ -2813,10 +2804,7 @@
         </w:tc>
       </w:tr>
     </w:tbl>
-    <w:p>
-      <w:bookmarkStart w:id="0" w:name="_GoBack"/>
-      <w:bookmarkEnd w:id="0"/>
-    </w:p>
+    <w:p/>
     <w:p/>
     <w:p/>
     <w:p/>
@@ -2895,7 +2883,7 @@
                     </pic:cNvPicPr>
                   </pic:nvPicPr>
                   <pic:blipFill>
-                    <a:blip r:embed="rId11">
+                    <a:blip r:embed="rId12">
                       <a:lum bright="20000" contrast="60000"/>
                       <a:extLst>
                         <a:ext uri="{28A0092B-C50C-407E-A947-70E740481C1C}">
@@ -3213,7 +3201,7 @@
 </file>
 
 <file path=word/endnotes.xml><?xml version="1.0" encoding="utf-8"?>
-<w:endnotes xmlns:wpc="http://schemas.microsoft.com/office/word/2010/wordprocessingCanvas" xmlns:cx="http://schemas.microsoft.com/office/drawing/2014/chartex" xmlns:cx1="http://schemas.microsoft.com/office/drawing/2015/9/8/chartex" xmlns:cx2="http://schemas.microsoft.com/office/drawing/2015/10/21/chartex" xmlns:cx3="http://schemas.microsoft.com/office/drawing/2016/5/9/chartex" xmlns:cx4="http://schemas.microsoft.com/office/drawing/2016/5/10/chartex" xmlns:cx5="http://schemas.microsoft.com/office/drawing/2016/5/11/chartex" xmlns:cx6="http://schemas.microsoft.com/office/drawing/2016/5/12/chartex" xmlns:cx7="http://schemas.microsoft.com/office/drawing/2016/5/13/chartex" xmlns:cx8="http://schemas.microsoft.com/office/drawing/2016/5/14/chartex" xmlns:mc="http://schemas.openxmlformats.org/markup-compatibility/2006" xmlns:aink="http://schemas.microsoft.com/office/drawing/2016/ink" xmlns:am3d="http://schemas.microsoft.com/office/drawing/2017/model3d" xmlns:o="urn:schemas-microsoft-com:office:office" xmlns:r="http://schemas.openxmlformats.org/officeDocument/2006/relationships" xmlns:m="http://schemas.openxmlformats.org/officeDocument/2006/math" xmlns:v="urn:schemas-microsoft-com:vml" xmlns:wp14="http://schemas.microsoft.com/office/word/2010/wordprocessingDrawing" xmlns:wp="http://schemas.openxmlformats.org/drawingml/2006/wordprocessingDrawing" xmlns:w10="urn:schemas-microsoft-com:office:word" xmlns:w="http://schemas.openxmlformats.org/wordprocessingml/2006/main" xmlns:w14="http://schemas.microsoft.com/office/word/2010/wordml" xmlns:w15="http://schemas.microsoft.com/office/word/2012/wordml" xmlns:w16cid="http://schemas.microsoft.com/office/word/2016/wordml/cid" xmlns:w16se="http://schemas.microsoft.com/office/word/2015/wordml/symex" xmlns:wpg="http://schemas.microsoft.com/office/word/2010/wordprocessingGroup" xmlns:wpi="http://schemas.microsoft.com/office/word/2010/wordprocessingInk" xmlns:wne="http://schemas.microsoft.com/office/word/2006/wordml" xmlns:wps="http://schemas.microsoft.com/office/word/2010/wordprocessingShape" mc:Ignorable="w14 w15 w16se w16cid wp14">
+<w:endnotes xmlns:wpc="http://schemas.microsoft.com/office/word/2010/wordprocessingCanvas" xmlns:mc="http://schemas.openxmlformats.org/markup-compatibility/2006" xmlns:o="urn:schemas-microsoft-com:office:office" xmlns:r="http://schemas.openxmlformats.org/officeDocument/2006/relationships" xmlns:m="http://schemas.openxmlformats.org/officeDocument/2006/math" xmlns:v="urn:schemas-microsoft-com:vml" xmlns:wp14="http://schemas.microsoft.com/office/word/2010/wordprocessingDrawing" xmlns:wp="http://schemas.openxmlformats.org/drawingml/2006/wordprocessingDrawing" xmlns:w10="urn:schemas-microsoft-com:office:word" xmlns:w="http://schemas.openxmlformats.org/wordprocessingml/2006/main" xmlns:w14="http://schemas.microsoft.com/office/word/2010/wordml" xmlns:wpg="http://schemas.microsoft.com/office/word/2010/wordprocessingGroup" xmlns:wpi="http://schemas.microsoft.com/office/word/2010/wordprocessingInk" xmlns:wne="http://schemas.microsoft.com/office/word/2006/wordml" xmlns:wps="http://schemas.microsoft.com/office/word/2010/wordprocessingShape" mc:Ignorable="w14 wp14">
   <w:endnote w:type="separator" w:id="-1">
     <w:p>
       <w:pPr>
@@ -3238,7 +3226,7 @@
 </file>
 
 <file path=word/footnotes.xml><?xml version="1.0" encoding="utf-8"?>
-<w:footnotes xmlns:wpc="http://schemas.microsoft.com/office/word/2010/wordprocessingCanvas" xmlns:cx="http://schemas.microsoft.com/office/drawing/2014/chartex" xmlns:cx1="http://schemas.microsoft.com/office/drawing/2015/9/8/chartex" xmlns:cx2="http://schemas.microsoft.com/office/drawing/2015/10/21/chartex" xmlns:cx3="http://schemas.microsoft.com/office/drawing/2016/5/9/chartex" xmlns:cx4="http://schemas.microsoft.com/office/drawing/2016/5/10/chartex" xmlns:cx5="http://schemas.microsoft.com/office/drawing/2016/5/11/chartex" xmlns:cx6="http://schemas.microsoft.com/office/drawing/2016/5/12/chartex" xmlns:cx7="http://schemas.microsoft.com/office/drawing/2016/5/13/chartex" xmlns:cx8="http://schemas.microsoft.com/office/drawing/2016/5/14/chartex" xmlns:mc="http://schemas.openxmlformats.org/markup-compatibility/2006" xmlns:aink="http://schemas.microsoft.com/office/drawing/2016/ink" xmlns:am3d="http://schemas.microsoft.com/office/drawing/2017/model3d" xmlns:o="urn:schemas-microsoft-com:office:office" xmlns:r="http://schemas.openxmlformats.org/officeDocument/2006/relationships" xmlns:m="http://schemas.openxmlformats.org/officeDocument/2006/math" xmlns:v="urn:schemas-microsoft-com:vml" xmlns:wp14="http://schemas.microsoft.com/office/word/2010/wordprocessingDrawing" xmlns:wp="http://schemas.openxmlformats.org/drawingml/2006/wordprocessingDrawing" xmlns:w10="urn:schemas-microsoft-com:office:word" xmlns:w="http://schemas.openxmlformats.org/wordprocessingml/2006/main" xmlns:w14="http://schemas.microsoft.com/office/word/2010/wordml" xmlns:w15="http://schemas.microsoft.com/office/word/2012/wordml" xmlns:w16cid="http://schemas.microsoft.com/office/word/2016/wordml/cid" xmlns:w16se="http://schemas.microsoft.com/office/word/2015/wordml/symex" xmlns:wpg="http://schemas.microsoft.com/office/word/2010/wordprocessingGroup" xmlns:wpi="http://schemas.microsoft.com/office/word/2010/wordprocessingInk" xmlns:wne="http://schemas.microsoft.com/office/word/2006/wordml" xmlns:wps="http://schemas.microsoft.com/office/word/2010/wordprocessingShape" mc:Ignorable="w14 w15 w16se w16cid wp14">
+<w:footnotes xmlns:wpc="http://schemas.microsoft.com/office/word/2010/wordprocessingCanvas" xmlns:mc="http://schemas.openxmlformats.org/markup-compatibility/2006" xmlns:o="urn:schemas-microsoft-com:office:office" xmlns:r="http://schemas.openxmlformats.org/officeDocument/2006/relationships" xmlns:m="http://schemas.openxmlformats.org/officeDocument/2006/math" xmlns:v="urn:schemas-microsoft-com:vml" xmlns:wp14="http://schemas.microsoft.com/office/word/2010/wordprocessingDrawing" xmlns:wp="http://schemas.openxmlformats.org/drawingml/2006/wordprocessingDrawing" xmlns:w10="urn:schemas-microsoft-com:office:word" xmlns:w="http://schemas.openxmlformats.org/wordprocessingml/2006/main" xmlns:w14="http://schemas.microsoft.com/office/word/2010/wordml" xmlns:wpg="http://schemas.microsoft.com/office/word/2010/wordprocessingGroup" xmlns:wpi="http://schemas.microsoft.com/office/word/2010/wordprocessingInk" xmlns:wne="http://schemas.microsoft.com/office/word/2006/wordml" xmlns:wps="http://schemas.microsoft.com/office/word/2010/wordprocessingShape" mc:Ignorable="w14 wp14">
   <w:footnote w:type="separator" w:id="-1">
     <w:p>
       <w:pPr>
@@ -3263,8 +3251,8 @@
 </file>
 
 <file path=word/numbering.xml><?xml version="1.0" encoding="utf-8"?>
-<w:numbering xmlns:wpc="http://schemas.microsoft.com/office/word/2010/wordprocessingCanvas" xmlns:cx="http://schemas.microsoft.com/office/drawing/2014/chartex" xmlns:cx1="http://schemas.microsoft.com/office/drawing/2015/9/8/chartex" xmlns:cx2="http://schemas.microsoft.com/office/drawing/2015/10/21/chartex" xmlns:cx3="http://schemas.microsoft.com/office/drawing/2016/5/9/chartex" xmlns:cx4="http://schemas.microsoft.com/office/drawing/2016/5/10/chartex" xmlns:cx5="http://schemas.microsoft.com/office/drawing/2016/5/11/chartex" xmlns:cx6="http://schemas.microsoft.com/office/drawing/2016/5/12/chartex" xmlns:cx7="http://schemas.microsoft.com/office/drawing/2016/5/13/chartex" xmlns:cx8="http://schemas.microsoft.com/office/drawing/2016/5/14/chartex" xmlns:mc="http://schemas.openxmlformats.org/markup-compatibility/2006" xmlns:aink="http://schemas.microsoft.com/office/drawing/2016/ink" xmlns:am3d="http://schemas.microsoft.com/office/drawing/2017/model3d" xmlns:o="urn:schemas-microsoft-com:office:office" xmlns:r="http://schemas.openxmlformats.org/officeDocument/2006/relationships" xmlns:m="http://schemas.openxmlformats.org/officeDocument/2006/math" xmlns:v="urn:schemas-microsoft-com:vml" xmlns:wp14="http://schemas.microsoft.com/office/word/2010/wordprocessingDrawing" xmlns:wp="http://schemas.openxmlformats.org/drawingml/2006/wordprocessingDrawing" xmlns:w10="urn:schemas-microsoft-com:office:word" xmlns:w="http://schemas.openxmlformats.org/wordprocessingml/2006/main" xmlns:w14="http://schemas.microsoft.com/office/word/2010/wordml" xmlns:w15="http://schemas.microsoft.com/office/word/2012/wordml" xmlns:w16cid="http://schemas.microsoft.com/office/word/2016/wordml/cid" xmlns:w16se="http://schemas.microsoft.com/office/word/2015/wordml/symex" xmlns:wpg="http://schemas.microsoft.com/office/word/2010/wordprocessingGroup" xmlns:wpi="http://schemas.microsoft.com/office/word/2010/wordprocessingInk" xmlns:wne="http://schemas.microsoft.com/office/word/2006/wordml" xmlns:wps="http://schemas.microsoft.com/office/word/2010/wordprocessingShape" mc:Ignorable="w14 w15 w16se w16cid wp14">
-  <w:abstractNum w:abstractNumId="0" w15:restartNumberingAfterBreak="0">
+<w:numbering xmlns:wpc="http://schemas.microsoft.com/office/word/2010/wordprocessingCanvas" xmlns:mc="http://schemas.openxmlformats.org/markup-compatibility/2006" xmlns:o="urn:schemas-microsoft-com:office:office" xmlns:r="http://schemas.openxmlformats.org/officeDocument/2006/relationships" xmlns:m="http://schemas.openxmlformats.org/officeDocument/2006/math" xmlns:v="urn:schemas-microsoft-com:vml" xmlns:wp14="http://schemas.microsoft.com/office/word/2010/wordprocessingDrawing" xmlns:wp="http://schemas.openxmlformats.org/drawingml/2006/wordprocessingDrawing" xmlns:w10="urn:schemas-microsoft-com:office:word" xmlns:w="http://schemas.openxmlformats.org/wordprocessingml/2006/main" xmlns:w14="http://schemas.microsoft.com/office/word/2010/wordml" xmlns:wpg="http://schemas.microsoft.com/office/word/2010/wordprocessingGroup" xmlns:wpi="http://schemas.microsoft.com/office/word/2010/wordprocessingInk" xmlns:wne="http://schemas.microsoft.com/office/word/2006/wordml" xmlns:wps="http://schemas.microsoft.com/office/word/2010/wordprocessingShape" mc:Ignorable="w14 wp14">
+  <w:abstractNum w:abstractNumId="0">
     <w:nsid w:val="12B67F30"/>
     <w:multiLevelType w:val="hybridMultilevel"/>
     <w:tmpl w:val="5D32D734"/>
@@ -3350,7 +3338,7 @@
       </w:pPr>
     </w:lvl>
   </w:abstractNum>
-  <w:abstractNum w:abstractNumId="1" w15:restartNumberingAfterBreak="0">
+  <w:abstractNum w:abstractNumId="1">
     <w:nsid w:val="16BA220F"/>
     <w:multiLevelType w:val="hybridMultilevel"/>
     <w:tmpl w:val="B7D8513A"/>
@@ -3463,7 +3451,7 @@
       </w:rPr>
     </w:lvl>
   </w:abstractNum>
-  <w:abstractNum w:abstractNumId="2" w15:restartNumberingAfterBreak="0">
+  <w:abstractNum w:abstractNumId="2">
     <w:nsid w:val="334A6288"/>
     <w:multiLevelType w:val="hybridMultilevel"/>
     <w:tmpl w:val="82C659F6"/>
@@ -3589,7 +3577,7 @@
 </file>
 
 <file path=word/styles.xml><?xml version="1.0" encoding="utf-8"?>
-<w:styles xmlns:mc="http://schemas.openxmlformats.org/markup-compatibility/2006" xmlns:r="http://schemas.openxmlformats.org/officeDocument/2006/relationships" xmlns:w="http://schemas.openxmlformats.org/wordprocessingml/2006/main" xmlns:w14="http://schemas.microsoft.com/office/word/2010/wordml" xmlns:w15="http://schemas.microsoft.com/office/word/2012/wordml" xmlns:w16cid="http://schemas.microsoft.com/office/word/2016/wordml/cid" xmlns:w16se="http://schemas.microsoft.com/office/word/2015/wordml/symex" mc:Ignorable="w14 w15 w16se w16cid">
+<w:styles xmlns:mc="http://schemas.openxmlformats.org/markup-compatibility/2006" xmlns:r="http://schemas.openxmlformats.org/officeDocument/2006/relationships" xmlns:w="http://schemas.openxmlformats.org/wordprocessingml/2006/main" xmlns:w14="http://schemas.microsoft.com/office/word/2010/wordml" mc:Ignorable="w14">
   <w:docDefaults>
     <w:rPrDefault>
       <w:rPr>
@@ -3605,382 +3593,144 @@
       </w:pPr>
     </w:pPrDefault>
   </w:docDefaults>
-  <w:latentStyles w:defLockedState="0" w:defUIPriority="99" w:defSemiHidden="0" w:defUnhideWhenUsed="0" w:defQFormat="0" w:count="375">
-    <w:lsdException w:name="Normal" w:uiPriority="0" w:qFormat="1"/>
-    <w:lsdException w:name="heading 1" w:uiPriority="9" w:qFormat="1"/>
-    <w:lsdException w:name="heading 2" w:semiHidden="1" w:uiPriority="9" w:unhideWhenUsed="1" w:qFormat="1"/>
-    <w:lsdException w:name="heading 3" w:semiHidden="1" w:uiPriority="9" w:unhideWhenUsed="1" w:qFormat="1"/>
-    <w:lsdException w:name="heading 4" w:semiHidden="1" w:uiPriority="9" w:unhideWhenUsed="1" w:qFormat="1"/>
-    <w:lsdException w:name="heading 5" w:semiHidden="1" w:uiPriority="9" w:unhideWhenUsed="1" w:qFormat="1"/>
-    <w:lsdException w:name="heading 6" w:semiHidden="1" w:uiPriority="9" w:unhideWhenUsed="1" w:qFormat="1"/>
-    <w:lsdException w:name="heading 7" w:semiHidden="1" w:uiPriority="9" w:unhideWhenUsed="1" w:qFormat="1"/>
-    <w:lsdException w:name="heading 8" w:semiHidden="1" w:uiPriority="9" w:unhideWhenUsed="1" w:qFormat="1"/>
-    <w:lsdException w:name="heading 9" w:semiHidden="1" w:uiPriority="9" w:unhideWhenUsed="1" w:qFormat="1"/>
-    <w:lsdException w:name="index 1" w:semiHidden="1" w:unhideWhenUsed="1"/>
-    <w:lsdException w:name="index 2" w:semiHidden="1" w:unhideWhenUsed="1"/>
-    <w:lsdException w:name="index 3" w:semiHidden="1" w:unhideWhenUsed="1"/>
-    <w:lsdException w:name="index 4" w:semiHidden="1" w:unhideWhenUsed="1"/>
-    <w:lsdException w:name="index 5" w:semiHidden="1" w:unhideWhenUsed="1"/>
-    <w:lsdException w:name="index 6" w:semiHidden="1" w:unhideWhenUsed="1"/>
-    <w:lsdException w:name="index 7" w:semiHidden="1" w:unhideWhenUsed="1"/>
-    <w:lsdException w:name="index 8" w:semiHidden="1" w:unhideWhenUsed="1"/>
-    <w:lsdException w:name="index 9" w:semiHidden="1" w:unhideWhenUsed="1"/>
-    <w:lsdException w:name="toc 1" w:semiHidden="1" w:uiPriority="39" w:unhideWhenUsed="1"/>
-    <w:lsdException w:name="toc 2" w:semiHidden="1" w:uiPriority="39" w:unhideWhenUsed="1"/>
-    <w:lsdException w:name="toc 3" w:semiHidden="1" w:uiPriority="39" w:unhideWhenUsed="1"/>
-    <w:lsdException w:name="toc 4" w:semiHidden="1" w:uiPriority="39" w:unhideWhenUsed="1"/>
-    <w:lsdException w:name="toc 5" w:semiHidden="1" w:uiPriority="39" w:unhideWhenUsed="1"/>
-    <w:lsdException w:name="toc 6" w:semiHidden="1" w:uiPriority="39" w:unhideWhenUsed="1"/>
-    <w:lsdException w:name="toc 7" w:semiHidden="1" w:uiPriority="39" w:unhideWhenUsed="1"/>
-    <w:lsdException w:name="toc 8" w:semiHidden="1" w:uiPriority="39" w:unhideWhenUsed="1"/>
-    <w:lsdException w:name="toc 9" w:semiHidden="1" w:uiPriority="39" w:unhideWhenUsed="1"/>
-    <w:lsdException w:name="Normal Indent" w:semiHidden="1" w:unhideWhenUsed="1"/>
-    <w:lsdException w:name="footnote text" w:semiHidden="1" w:unhideWhenUsed="1"/>
-    <w:lsdException w:name="annotation text" w:semiHidden="1" w:unhideWhenUsed="1"/>
-    <w:lsdException w:name="header" w:semiHidden="1" w:unhideWhenUsed="1"/>
-    <w:lsdException w:name="footer" w:semiHidden="1" w:unhideWhenUsed="1"/>
-    <w:lsdException w:name="index heading" w:semiHidden="1" w:unhideWhenUsed="1"/>
-    <w:lsdException w:name="caption" w:semiHidden="1" w:uiPriority="35" w:unhideWhenUsed="1" w:qFormat="1"/>
-    <w:lsdException w:name="table of figures" w:semiHidden="1" w:unhideWhenUsed="1"/>
-    <w:lsdException w:name="envelope address" w:semiHidden="1" w:unhideWhenUsed="1"/>
-    <w:lsdException w:name="envelope return" w:semiHidden="1" w:unhideWhenUsed="1"/>
-    <w:lsdException w:name="footnote reference" w:semiHidden="1" w:unhideWhenUsed="1"/>
-    <w:lsdException w:name="annotation reference" w:semiHidden="1" w:unhideWhenUsed="1"/>
-    <w:lsdException w:name="line number" w:semiHidden="1" w:unhideWhenUsed="1"/>
-    <w:lsdException w:name="page number" w:semiHidden="1" w:unhideWhenUsed="1"/>
-    <w:lsdException w:name="endnote reference" w:semiHidden="1" w:unhideWhenUsed="1"/>
-    <w:lsdException w:name="endnote text" w:semiHidden="1" w:unhideWhenUsed="1"/>
-    <w:lsdException w:name="table of authorities" w:semiHidden="1" w:unhideWhenUsed="1"/>
-    <w:lsdException w:name="macro" w:semiHidden="1" w:unhideWhenUsed="1"/>
-    <w:lsdException w:name="toa heading" w:semiHidden="1" w:unhideWhenUsed="1"/>
-    <w:lsdException w:name="List" w:semiHidden="1" w:unhideWhenUsed="1"/>
-    <w:lsdException w:name="List Bullet" w:semiHidden="1" w:unhideWhenUsed="1"/>
-    <w:lsdException w:name="List Number" w:semiHidden="1" w:unhideWhenUsed="1"/>
-    <w:lsdException w:name="List 2" w:semiHidden="1" w:unhideWhenUsed="1"/>
-    <w:lsdException w:name="List 3" w:semiHidden="1" w:unhideWhenUsed="1"/>
-    <w:lsdException w:name="List 4" w:semiHidden="1" w:unhideWhenUsed="1"/>
-    <w:lsdException w:name="List 5" w:semiHidden="1" w:unhideWhenUsed="1"/>
-    <w:lsdException w:name="List Bullet 2" w:semiHidden="1" w:unhideWhenUsed="1"/>
-    <w:lsdException w:name="List Bullet 3" w:semiHidden="1" w:unhideWhenUsed="1"/>
-    <w:lsdException w:name="List Bullet 4" w:semiHidden="1" w:unhideWhenUsed="1"/>
-    <w:lsdException w:name="List Bullet 5" w:semiHidden="1" w:unhideWhenUsed="1"/>
-    <w:lsdException w:name="List Number 2" w:semiHidden="1" w:unhideWhenUsed="1"/>
-    <w:lsdException w:name="List Number 3" w:semiHidden="1" w:unhideWhenUsed="1"/>
-    <w:lsdException w:name="List Number 4" w:semiHidden="1" w:unhideWhenUsed="1"/>
-    <w:lsdException w:name="List Number 5" w:semiHidden="1" w:unhideWhenUsed="1"/>
-    <w:lsdException w:name="Title" w:uiPriority="10" w:qFormat="1"/>
-    <w:lsdException w:name="Closing" w:semiHidden="1" w:unhideWhenUsed="1"/>
-    <w:lsdException w:name="Signature" w:semiHidden="1" w:unhideWhenUsed="1"/>
-    <w:lsdException w:name="Default Paragraph Font" w:semiHidden="1" w:uiPriority="1" w:unhideWhenUsed="1"/>
-    <w:lsdException w:name="Body Text" w:semiHidden="1" w:unhideWhenUsed="1"/>
-    <w:lsdException w:name="Body Text Indent" w:semiHidden="1" w:unhideWhenUsed="1"/>
-    <w:lsdException w:name="List Continue" w:semiHidden="1" w:unhideWhenUsed="1"/>
-    <w:lsdException w:name="List Continue 2" w:semiHidden="1" w:unhideWhenUsed="1"/>
-    <w:lsdException w:name="List Continue 3" w:semiHidden="1" w:unhideWhenUsed="1"/>
-    <w:lsdException w:name="List Continue 4" w:semiHidden="1" w:unhideWhenUsed="1"/>
-    <w:lsdException w:name="List Continue 5" w:semiHidden="1" w:unhideWhenUsed="1"/>
-    <w:lsdException w:name="Message Header" w:semiHidden="1" w:unhideWhenUsed="1"/>
-    <w:lsdException w:name="Subtitle" w:uiPriority="11" w:qFormat="1"/>
-    <w:lsdException w:name="Salutation" w:semiHidden="1" w:unhideWhenUsed="1"/>
-    <w:lsdException w:name="Date" w:semiHidden="1" w:unhideWhenUsed="1"/>
-    <w:lsdException w:name="Body Text First Indent" w:semiHidden="1" w:unhideWhenUsed="1"/>
-    <w:lsdException w:name="Body Text First Indent 2" w:semiHidden="1" w:unhideWhenUsed="1"/>
-    <w:lsdException w:name="Note Heading" w:semiHidden="1" w:unhideWhenUsed="1"/>
-    <w:lsdException w:name="Body Text 2" w:semiHidden="1" w:unhideWhenUsed="1"/>
-    <w:lsdException w:name="Body Text 3" w:semiHidden="1" w:unhideWhenUsed="1"/>
-    <w:lsdException w:name="Body Text Indent 2" w:semiHidden="1" w:unhideWhenUsed="1"/>
-    <w:lsdException w:name="Body Text Indent 3" w:semiHidden="1" w:unhideWhenUsed="1"/>
-    <w:lsdException w:name="Block Text" w:semiHidden="1" w:unhideWhenUsed="1"/>
-    <w:lsdException w:name="Hyperlink" w:semiHidden="1" w:unhideWhenUsed="1"/>
-    <w:lsdException w:name="FollowedHyperlink" w:semiHidden="1" w:unhideWhenUsed="1"/>
-    <w:lsdException w:name="Strong" w:uiPriority="22" w:qFormat="1"/>
-    <w:lsdException w:name="Emphasis" w:uiPriority="20" w:qFormat="1"/>
-    <w:lsdException w:name="Document Map" w:semiHidden="1" w:unhideWhenUsed="1"/>
-    <w:lsdException w:name="Plain Text" w:semiHidden="1" w:unhideWhenUsed="1"/>
-    <w:lsdException w:name="E-mail Signature" w:semiHidden="1" w:unhideWhenUsed="1"/>
-    <w:lsdException w:name="HTML Top of Form" w:semiHidden="1" w:unhideWhenUsed="1"/>
-    <w:lsdException w:name="HTML Bottom of Form" w:semiHidden="1" w:unhideWhenUsed="1"/>
-    <w:lsdException w:name="Normal (Web)" w:semiHidden="1" w:unhideWhenUsed="1"/>
-    <w:lsdException w:name="HTML Acronym" w:semiHidden="1" w:unhideWhenUsed="1"/>
-    <w:lsdException w:name="HTML Address" w:semiHidden="1" w:unhideWhenUsed="1"/>
-    <w:lsdException w:name="HTML Cite" w:semiHidden="1" w:unhideWhenUsed="1"/>
-    <w:lsdException w:name="HTML Code" w:semiHidden="1" w:unhideWhenUsed="1"/>
-    <w:lsdException w:name="HTML Definition" w:semiHidden="1" w:unhideWhenUsed="1"/>
-    <w:lsdException w:name="HTML Keyboard" w:semiHidden="1" w:unhideWhenUsed="1"/>
-    <w:lsdException w:name="HTML Preformatted" w:semiHidden="1" w:unhideWhenUsed="1"/>
-    <w:lsdException w:name="HTML Sample" w:semiHidden="1" w:unhideWhenUsed="1"/>
-    <w:lsdException w:name="HTML Typewriter" w:semiHidden="1" w:unhideWhenUsed="1"/>
-    <w:lsdException w:name="HTML Variable" w:semiHidden="1" w:unhideWhenUsed="1"/>
-    <w:lsdException w:name="Normal Table" w:semiHidden="1" w:unhideWhenUsed="1"/>
-    <w:lsdException w:name="annotation subject" w:semiHidden="1" w:unhideWhenUsed="1"/>
-    <w:lsdException w:name="No List" w:semiHidden="1" w:unhideWhenUsed="1"/>
-    <w:lsdException w:name="Outline List 1" w:semiHidden="1" w:unhideWhenUsed="1"/>
-    <w:lsdException w:name="Outline List 2" w:semiHidden="1" w:unhideWhenUsed="1"/>
-    <w:lsdException w:name="Outline List 3" w:semiHidden="1" w:unhideWhenUsed="1"/>
-    <w:lsdException w:name="Table Simple 1" w:semiHidden="1" w:unhideWhenUsed="1"/>
-    <w:lsdException w:name="Table Simple 2" w:semiHidden="1" w:unhideWhenUsed="1"/>
-    <w:lsdException w:name="Table Simple 3" w:semiHidden="1" w:unhideWhenUsed="1"/>
-    <w:lsdException w:name="Table Classic 1" w:semiHidden="1" w:unhideWhenUsed="1"/>
-    <w:lsdException w:name="Table Classic 2" w:semiHidden="1" w:unhideWhenUsed="1"/>
-    <w:lsdException w:name="Table Classic 3" w:semiHidden="1" w:unhideWhenUsed="1"/>
-    <w:lsdException w:name="Table Classic 4" w:semiHidden="1" w:unhideWhenUsed="1"/>
-    <w:lsdException w:name="Table Colorful 1" w:semiHidden="1" w:unhideWhenUsed="1"/>
-    <w:lsdException w:name="Table Colorful 2" w:semiHidden="1" w:unhideWhenUsed="1"/>
-    <w:lsdException w:name="Table Colorful 3" w:semiHidden="1" w:unhideWhenUsed="1"/>
-    <w:lsdException w:name="Table Columns 1" w:semiHidden="1" w:unhideWhenUsed="1"/>
-    <w:lsdException w:name="Table Columns 2" w:semiHidden="1" w:unhideWhenUsed="1"/>
-    <w:lsdException w:name="Table Columns 3" w:semiHidden="1" w:unhideWhenUsed="1"/>
-    <w:lsdException w:name="Table Columns 4" w:semiHidden="1" w:unhideWhenUsed="1"/>
-    <w:lsdException w:name="Table Columns 5" w:semiHidden="1" w:unhideWhenUsed="1"/>
-    <w:lsdException w:name="Table Grid 1" w:semiHidden="1" w:unhideWhenUsed="1"/>
-    <w:lsdException w:name="Table Grid 2" w:semiHidden="1" w:unhideWhenUsed="1"/>
-    <w:lsdException w:name="Table Grid 3" w:semiHidden="1" w:unhideWhenUsed="1"/>
-    <w:lsdException w:name="Table Grid 4" w:semiHidden="1" w:unhideWhenUsed="1"/>
-    <w:lsdException w:name="Table Grid 5" w:semiHidden="1" w:unhideWhenUsed="1"/>
-    <w:lsdException w:name="Table Grid 6" w:semiHidden="1" w:unhideWhenUsed="1"/>
-    <w:lsdException w:name="Table Grid 7" w:semiHidden="1" w:unhideWhenUsed="1"/>
-    <w:lsdException w:name="Table Grid 8" w:semiHidden="1" w:unhideWhenUsed="1"/>
-    <w:lsdException w:name="Table List 1" w:semiHidden="1" w:unhideWhenUsed="1"/>
-    <w:lsdException w:name="Table List 2" w:semiHidden="1" w:unhideWhenUsed="1"/>
-    <w:lsdException w:name="Table List 3" w:semiHidden="1" w:unhideWhenUsed="1"/>
-    <w:lsdException w:name="Table List 4" w:semiHidden="1" w:unhideWhenUsed="1"/>
-    <w:lsdException w:name="Table List 5" w:semiHidden="1" w:unhideWhenUsed="1"/>
-    <w:lsdException w:name="Table List 6" w:semiHidden="1" w:unhideWhenUsed="1"/>
-    <w:lsdException w:name="Table List 7" w:semiHidden="1" w:unhideWhenUsed="1"/>
-    <w:lsdException w:name="Table List 8" w:semiHidden="1" w:unhideWhenUsed="1"/>
-    <w:lsdException w:name="Table 3D effects 1" w:semiHidden="1" w:unhideWhenUsed="1"/>
-    <w:lsdException w:name="Table 3D effects 2" w:semiHidden="1" w:unhideWhenUsed="1"/>
-    <w:lsdException w:name="Table 3D effects 3" w:semiHidden="1" w:unhideWhenUsed="1"/>
-    <w:lsdException w:name="Table Contemporary" w:semiHidden="1" w:unhideWhenUsed="1"/>
-    <w:lsdException w:name="Table Elegant" w:semiHidden="1" w:unhideWhenUsed="1"/>
-    <w:lsdException w:name="Table Professional" w:semiHidden="1" w:unhideWhenUsed="1"/>
-    <w:lsdException w:name="Table Subtle 1" w:semiHidden="1" w:unhideWhenUsed="1"/>
-    <w:lsdException w:name="Table Subtle 2" w:semiHidden="1" w:unhideWhenUsed="1"/>
-    <w:lsdException w:name="Table Web 1" w:semiHidden="1" w:unhideWhenUsed="1"/>
-    <w:lsdException w:name="Table Web 2" w:semiHidden="1" w:unhideWhenUsed="1"/>
-    <w:lsdException w:name="Table Web 3" w:semiHidden="1" w:unhideWhenUsed="1"/>
-    <w:lsdException w:name="Balloon Text" w:semiHidden="1" w:unhideWhenUsed="1"/>
-    <w:lsdException w:name="Table Grid" w:uiPriority="39"/>
-    <w:lsdException w:name="Table Theme" w:semiHidden="1" w:unhideWhenUsed="1"/>
-    <w:lsdException w:name="Placeholder Text" w:semiHidden="1"/>
-    <w:lsdException w:name="No Spacing" w:uiPriority="1" w:qFormat="1"/>
-    <w:lsdException w:name="Light Shading" w:uiPriority="60"/>
-    <w:lsdException w:name="Light List" w:uiPriority="61"/>
-    <w:lsdException w:name="Light Grid" w:uiPriority="62"/>
-    <w:lsdException w:name="Medium Shading 1" w:uiPriority="63"/>
-    <w:lsdException w:name="Medium Shading 2" w:uiPriority="64"/>
-    <w:lsdException w:name="Medium List 1" w:uiPriority="65"/>
-    <w:lsdException w:name="Medium List 2" w:uiPriority="66"/>
-    <w:lsdException w:name="Medium Grid 1" w:uiPriority="67"/>
-    <w:lsdException w:name="Medium Grid 2" w:uiPriority="68"/>
-    <w:lsdException w:name="Medium Grid 3" w:uiPriority="69"/>
-    <w:lsdException w:name="Dark List" w:uiPriority="70"/>
-    <w:lsdException w:name="Colorful Shading" w:uiPriority="71"/>
-    <w:lsdException w:name="Colorful List" w:uiPriority="72"/>
-    <w:lsdException w:name="Colorful Grid" w:uiPriority="73"/>
-    <w:lsdException w:name="Light Shading Accent 1" w:uiPriority="60"/>
-    <w:lsdException w:name="Light List Accent 1" w:uiPriority="61"/>
-    <w:lsdException w:name="Light Grid Accent 1" w:uiPriority="62"/>
-    <w:lsdException w:name="Medium Shading 1 Accent 1" w:uiPriority="63"/>
-    <w:lsdException w:name="Medium Shading 2 Accent 1" w:uiPriority="64"/>
-    <w:lsdException w:name="Medium List 1 Accent 1" w:uiPriority="65"/>
-    <w:lsdException w:name="Revision" w:semiHidden="1"/>
-    <w:lsdException w:name="List Paragraph" w:uiPriority="34" w:qFormat="1"/>
-    <w:lsdException w:name="Quote" w:uiPriority="29" w:qFormat="1"/>
-    <w:lsdException w:name="Intense Quote" w:uiPriority="30" w:qFormat="1"/>
-    <w:lsdException w:name="Medium List 2 Accent 1" w:uiPriority="66"/>
-    <w:lsdException w:name="Medium Grid 1 Accent 1" w:uiPriority="67"/>
-    <w:lsdException w:name="Medium Grid 2 Accent 1" w:uiPriority="68"/>
-    <w:lsdException w:name="Medium Grid 3 Accent 1" w:uiPriority="69"/>
-    <w:lsdException w:name="Dark List Accent 1" w:uiPriority="70"/>
-    <w:lsdException w:name="Colorful Shading Accent 1" w:uiPriority="71"/>
-    <w:lsdException w:name="Colorful List Accent 1" w:uiPriority="72"/>
-    <w:lsdException w:name="Colorful Grid Accent 1" w:uiPriority="73"/>
-    <w:lsdException w:name="Light Shading Accent 2" w:uiPriority="60"/>
-    <w:lsdException w:name="Light List Accent 2" w:uiPriority="61"/>
-    <w:lsdException w:name="Light Grid Accent 2" w:uiPriority="62"/>
-    <w:lsdException w:name="Medium Shading 1 Accent 2" w:uiPriority="63"/>
-    <w:lsdException w:name="Medium Shading 2 Accent 2" w:uiPriority="64"/>
-    <w:lsdException w:name="Medium List 1 Accent 2" w:uiPriority="65"/>
-    <w:lsdException w:name="Medium List 2 Accent 2" w:uiPriority="66"/>
-    <w:lsdException w:name="Medium Grid 1 Accent 2" w:uiPriority="67"/>
-    <w:lsdException w:name="Medium Grid 2 Accent 2" w:uiPriority="68"/>
-    <w:lsdException w:name="Medium Grid 3 Accent 2" w:uiPriority="69"/>
-    <w:lsdException w:name="Dark List Accent 2" w:uiPriority="70"/>
-    <w:lsdException w:name="Colorful Shading Accent 2" w:uiPriority="71"/>
-    <w:lsdException w:name="Colorful List Accent 2" w:uiPriority="72"/>
-    <w:lsdException w:name="Colorful Grid Accent 2" w:uiPriority="73"/>
-    <w:lsdException w:name="Light Shading Accent 3" w:uiPriority="60"/>
-    <w:lsdException w:name="Light List Accent 3" w:uiPriority="61"/>
-    <w:lsdException w:name="Light Grid Accent 3" w:uiPriority="62"/>
-    <w:lsdException w:name="Medium Shading 1 Accent 3" w:uiPriority="63"/>
-    <w:lsdException w:name="Medium Shading 2 Accent 3" w:uiPriority="64"/>
-    <w:lsdException w:name="Medium List 1 Accent 3" w:uiPriority="65"/>
-    <w:lsdException w:name="Medium List 2 Accent 3" w:uiPriority="66"/>
-    <w:lsdException w:name="Medium Grid 1 Accent 3" w:uiPriority="67"/>
-    <w:lsdException w:name="Medium Grid 2 Accent 3" w:uiPriority="68"/>
-    <w:lsdException w:name="Medium Grid 3 Accent 3" w:uiPriority="69"/>
-    <w:lsdException w:name="Dark List Accent 3" w:uiPriority="70"/>
-    <w:lsdException w:name="Colorful Shading Accent 3" w:uiPriority="71"/>
-    <w:lsdException w:name="Colorful List Accent 3" w:uiPriority="72"/>
-    <w:lsdException w:name="Colorful Grid Accent 3" w:uiPriority="73"/>
-    <w:lsdException w:name="Light Shading Accent 4" w:uiPriority="60"/>
-    <w:lsdException w:name="Light List Accent 4" w:uiPriority="61"/>
-    <w:lsdException w:name="Light Grid Accent 4" w:uiPriority="62"/>
-    <w:lsdException w:name="Medium Shading 1 Accent 4" w:uiPriority="63"/>
-    <w:lsdException w:name="Medium Shading 2 Accent 4" w:uiPriority="64"/>
-    <w:lsdException w:name="Medium List 1 Accent 4" w:uiPriority="65"/>
-    <w:lsdException w:name="Medium List 2 Accent 4" w:uiPriority="66"/>
-    <w:lsdException w:name="Medium Grid 1 Accent 4" w:uiPriority="67"/>
-    <w:lsdException w:name="Medium Grid 2 Accent 4" w:uiPriority="68"/>
-    <w:lsdException w:name="Medium Grid 3 Accent 4" w:uiPriority="69"/>
-    <w:lsdException w:name="Dark List Accent 4" w:uiPriority="70"/>
-    <w:lsdException w:name="Colorful Shading Accent 4" w:uiPriority="71"/>
-    <w:lsdException w:name="Colorful List Accent 4" w:uiPriority="72"/>
-    <w:lsdException w:name="Colorful Grid Accent 4" w:uiPriority="73"/>
-    <w:lsdException w:name="Light Shading Accent 5" w:uiPriority="60"/>
-    <w:lsdException w:name="Light List Accent 5" w:uiPriority="61"/>
-    <w:lsdException w:name="Light Grid Accent 5" w:uiPriority="62"/>
-    <w:lsdException w:name="Medium Shading 1 Accent 5" w:uiPriority="63"/>
-    <w:lsdException w:name="Medium Shading 2 Accent 5" w:uiPriority="64"/>
-    <w:lsdException w:name="Medium List 1 Accent 5" w:uiPriority="65"/>
-    <w:lsdException w:name="Medium List 2 Accent 5" w:uiPriority="66"/>
-    <w:lsdException w:name="Medium Grid 1 Accent 5" w:uiPriority="67"/>
-    <w:lsdException w:name="Medium Grid 2 Accent 5" w:uiPriority="68"/>
-    <w:lsdException w:name="Medium Grid 3 Accent 5" w:uiPriority="69"/>
-    <w:lsdException w:name="Dark List Accent 5" w:uiPriority="70"/>
-    <w:lsdException w:name="Colorful Shading Accent 5" w:uiPriority="71"/>
-    <w:lsdException w:name="Colorful List Accent 5" w:uiPriority="72"/>
-    <w:lsdException w:name="Colorful Grid Accent 5" w:uiPriority="73"/>
-    <w:lsdException w:name="Light Shading Accent 6" w:uiPriority="60"/>
-    <w:lsdException w:name="Light List Accent 6" w:uiPriority="61"/>
-    <w:lsdException w:name="Light Grid Accent 6" w:uiPriority="62"/>
-    <w:lsdException w:name="Medium Shading 1 Accent 6" w:uiPriority="63"/>
-    <w:lsdException w:name="Medium Shading 2 Accent 6" w:uiPriority="64"/>
-    <w:lsdException w:name="Medium List 1 Accent 6" w:uiPriority="65"/>
-    <w:lsdException w:name="Medium List 2 Accent 6" w:uiPriority="66"/>
-    <w:lsdException w:name="Medium Grid 1 Accent 6" w:uiPriority="67"/>
-    <w:lsdException w:name="Medium Grid 2 Accent 6" w:uiPriority="68"/>
-    <w:lsdException w:name="Medium Grid 3 Accent 6" w:uiPriority="69"/>
-    <w:lsdException w:name="Dark List Accent 6" w:uiPriority="70"/>
-    <w:lsdException w:name="Colorful Shading Accent 6" w:uiPriority="71"/>
-    <w:lsdException w:name="Colorful List Accent 6" w:uiPriority="72"/>
-    <w:lsdException w:name="Colorful Grid Accent 6" w:uiPriority="73"/>
-    <w:lsdException w:name="Subtle Emphasis" w:uiPriority="19" w:qFormat="1"/>
-    <w:lsdException w:name="Intense Emphasis" w:uiPriority="21" w:qFormat="1"/>
-    <w:lsdException w:name="Subtle Reference" w:uiPriority="31" w:qFormat="1"/>
-    <w:lsdException w:name="Intense Reference" w:uiPriority="32" w:qFormat="1"/>
-    <w:lsdException w:name="Book Title" w:uiPriority="33" w:qFormat="1"/>
-    <w:lsdException w:name="Bibliography" w:semiHidden="1" w:uiPriority="37" w:unhideWhenUsed="1"/>
-    <w:lsdException w:name="TOC Heading" w:semiHidden="1" w:uiPriority="39" w:unhideWhenUsed="1" w:qFormat="1"/>
-    <w:lsdException w:name="Plain Table 1" w:uiPriority="41"/>
-    <w:lsdException w:name="Plain Table 2" w:uiPriority="42"/>
-    <w:lsdException w:name="Plain Table 3" w:uiPriority="43"/>
-    <w:lsdException w:name="Plain Table 4" w:uiPriority="44"/>
-    <w:lsdException w:name="Plain Table 5" w:uiPriority="45"/>
-    <w:lsdException w:name="Grid Table Light" w:uiPriority="40"/>
-    <w:lsdException w:name="Grid Table 1 Light" w:uiPriority="46"/>
-    <w:lsdException w:name="Grid Table 2" w:uiPriority="47"/>
-    <w:lsdException w:name="Grid Table 3" w:uiPriority="48"/>
-    <w:lsdException w:name="Grid Table 4" w:uiPriority="49"/>
-    <w:lsdException w:name="Grid Table 5 Dark" w:uiPriority="50"/>
-    <w:lsdException w:name="Grid Table 6 Colorful" w:uiPriority="51"/>
-    <w:lsdException w:name="Grid Table 7 Colorful" w:uiPriority="52"/>
-    <w:lsdException w:name="Grid Table 1 Light Accent 1" w:uiPriority="46"/>
-    <w:lsdException w:name="Grid Table 2 Accent 1" w:uiPriority="47"/>
-    <w:lsdException w:name="Grid Table 3 Accent 1" w:uiPriority="48"/>
-    <w:lsdException w:name="Grid Table 4 Accent 1" w:uiPriority="49"/>
-    <w:lsdException w:name="Grid Table 5 Dark Accent 1" w:uiPriority="50"/>
-    <w:lsdException w:name="Grid Table 6 Colorful Accent 1" w:uiPriority="51"/>
-    <w:lsdException w:name="Grid Table 7 Colorful Accent 1" w:uiPriority="52"/>
-    <w:lsdException w:name="Grid Table 1 Light Accent 2" w:uiPriority="46"/>
-    <w:lsdException w:name="Grid Table 2 Accent 2" w:uiPriority="47"/>
-    <w:lsdException w:name="Grid Table 3 Accent 2" w:uiPriority="48"/>
-    <w:lsdException w:name="Grid Table 4 Accent 2" w:uiPriority="49"/>
-    <w:lsdException w:name="Grid Table 5 Dark Accent 2" w:uiPriority="50"/>
-    <w:lsdException w:name="Grid Table 6 Colorful Accent 2" w:uiPriority="51"/>
-    <w:lsdException w:name="Grid Table 7 Colorful Accent 2" w:uiPriority="52"/>
-    <w:lsdException w:name="Grid Table 1 Light Accent 3" w:uiPriority="46"/>
-    <w:lsdException w:name="Grid Table 2 Accent 3" w:uiPriority="47"/>
-    <w:lsdException w:name="Grid Table 3 Accent 3" w:uiPriority="48"/>
-    <w:lsdException w:name="Grid Table 4 Accent 3" w:uiPriority="49"/>
-    <w:lsdException w:name="Grid Table 5 Dark Accent 3" w:uiPriority="50"/>
-    <w:lsdException w:name="Grid Table 6 Colorful Accent 3" w:uiPriority="51"/>
-    <w:lsdException w:name="Grid Table 7 Colorful Accent 3" w:uiPriority="52"/>
-    <w:lsdException w:name="Grid Table 1 Light Accent 4" w:uiPriority="46"/>
-    <w:lsdException w:name="Grid Table 2 Accent 4" w:uiPriority="47"/>
-    <w:lsdException w:name="Grid Table 3 Accent 4" w:uiPriority="48"/>
-    <w:lsdException w:name="Grid Table 4 Accent 4" w:uiPriority="49"/>
-    <w:lsdException w:name="Grid Table 5 Dark Accent 4" w:uiPriority="50"/>
-    <w:lsdException w:name="Grid Table 6 Colorful Accent 4" w:uiPriority="51"/>
-    <w:lsdException w:name="Grid Table 7 Colorful Accent 4" w:uiPriority="52"/>
-    <w:lsdException w:name="Grid Table 1 Light Accent 5" w:uiPriority="46"/>
-    <w:lsdException w:name="Grid Table 2 Accent 5" w:uiPriority="47"/>
-    <w:lsdException w:name="Grid Table 3 Accent 5" w:uiPriority="48"/>
-    <w:lsdException w:name="Grid Table 4 Accent 5" w:uiPriority="49"/>
-    <w:lsdException w:name="Grid Table 5 Dark Accent 5" w:uiPriority="50"/>
-    <w:lsdException w:name="Grid Table 6 Colorful Accent 5" w:uiPriority="51"/>
-    <w:lsdException w:name="Grid Table 7 Colorful Accent 5" w:uiPriority="52"/>
-    <w:lsdException w:name="Grid Table 1 Light Accent 6" w:uiPriority="46"/>
-    <w:lsdException w:name="Grid Table 2 Accent 6" w:uiPriority="47"/>
-    <w:lsdException w:name="Grid Table 3 Accent 6" w:uiPriority="48"/>
-    <w:lsdException w:name="Grid Table 4 Accent 6" w:uiPriority="49"/>
-    <w:lsdException w:name="Grid Table 5 Dark Accent 6" w:uiPriority="50"/>
-    <w:lsdException w:name="Grid Table 6 Colorful Accent 6" w:uiPriority="51"/>
-    <w:lsdException w:name="Grid Table 7 Colorful Accent 6" w:uiPriority="52"/>
-    <w:lsdException w:name="List Table 1 Light" w:uiPriority="46"/>
-    <w:lsdException w:name="List Table 2" w:uiPriority="47"/>
-    <w:lsdException w:name="List Table 3" w:uiPriority="48"/>
-    <w:lsdException w:name="List Table 4" w:uiPriority="49"/>
-    <w:lsdException w:name="List Table 5 Dark" w:uiPriority="50"/>
-    <w:lsdException w:name="List Table 6 Colorful" w:uiPriority="51"/>
-    <w:lsdException w:name="List Table 7 Colorful" w:uiPriority="52"/>
-    <w:lsdException w:name="List Table 1 Light Accent 1" w:uiPriority="46"/>
-    <w:lsdException w:name="List Table 2 Accent 1" w:uiPriority="47"/>
-    <w:lsdException w:name="List Table 3 Accent 1" w:uiPriority="48"/>
-    <w:lsdException w:name="List Table 4 Accent 1" w:uiPriority="49"/>
-    <w:lsdException w:name="List Table 5 Dark Accent 1" w:uiPriority="50"/>
-    <w:lsdException w:name="List Table 6 Colorful Accent 1" w:uiPriority="51"/>
-    <w:lsdException w:name="List Table 7 Colorful Accent 1" w:uiPriority="52"/>
-    <w:lsdException w:name="List Table 1 Light Accent 2" w:uiPriority="46"/>
-    <w:lsdException w:name="List Table 2 Accent 2" w:uiPriority="47"/>
-    <w:lsdException w:name="List Table 3 Accent 2" w:uiPriority="48"/>
-    <w:lsdException w:name="List Table 4 Accent 2" w:uiPriority="49"/>
-    <w:lsdException w:name="List Table 5 Dark Accent 2" w:uiPriority="50"/>
-    <w:lsdException w:name="List Table 6 Colorful Accent 2" w:uiPriority="51"/>
-    <w:lsdException w:name="List Table 7 Colorful Accent 2" w:uiPriority="52"/>
-    <w:lsdException w:name="List Table 1 Light Accent 3" w:uiPriority="46"/>
-    <w:lsdException w:name="List Table 2 Accent 3" w:uiPriority="47"/>
-    <w:lsdException w:name="List Table 3 Accent 3" w:uiPriority="48"/>
-    <w:lsdException w:name="List Table 4 Accent 3" w:uiPriority="49"/>
-    <w:lsdException w:name="List Table 5 Dark Accent 3" w:uiPriority="50"/>
-    <w:lsdException w:name="List Table 6 Colorful Accent 3" w:uiPriority="51"/>
-    <w:lsdException w:name="List Table 7 Colorful Accent 3" w:uiPriority="52"/>
-    <w:lsdException w:name="List Table 1 Light Accent 4" w:uiPriority="46"/>
-    <w:lsdException w:name="List Table 2 Accent 4" w:uiPriority="47"/>
-    <w:lsdException w:name="List Table 3 Accent 4" w:uiPriority="48"/>
-    <w:lsdException w:name="List Table 4 Accent 4" w:uiPriority="49"/>
-    <w:lsdException w:name="List Table 5 Dark Accent 4" w:uiPriority="50"/>
-    <w:lsdException w:name="List Table 6 Colorful Accent 4" w:uiPriority="51"/>
-    <w:lsdException w:name="List Table 7 Colorful Accent 4" w:uiPriority="52"/>
-    <w:lsdException w:name="List Table 1 Light Accent 5" w:uiPriority="46"/>
-    <w:lsdException w:name="List Table 2 Accent 5" w:uiPriority="47"/>
-    <w:lsdException w:name="List Table 3 Accent 5" w:uiPriority="48"/>
-    <w:lsdException w:name="List Table 4 Accent 5" w:uiPriority="49"/>
-    <w:lsdException w:name="List Table 5 Dark Accent 5" w:uiPriority="50"/>
-    <w:lsdException w:name="List Table 6 Colorful Accent 5" w:uiPriority="51"/>
-    <w:lsdException w:name="List Table 7 Colorful Accent 5" w:uiPriority="52"/>
-    <w:lsdException w:name="List Table 1 Light Accent 6" w:uiPriority="46"/>
-    <w:lsdException w:name="List Table 2 Accent 6" w:uiPriority="47"/>
-    <w:lsdException w:name="List Table 3 Accent 6" w:uiPriority="48"/>
-    <w:lsdException w:name="List Table 4 Accent 6" w:uiPriority="49"/>
-    <w:lsdException w:name="List Table 5 Dark Accent 6" w:uiPriority="50"/>
-    <w:lsdException w:name="List Table 6 Colorful Accent 6" w:uiPriority="51"/>
-    <w:lsdException w:name="List Table 7 Colorful Accent 6" w:uiPriority="52"/>
-    <w:lsdException w:name="Mention" w:semiHidden="1" w:unhideWhenUsed="1"/>
-    <w:lsdException w:name="Smart Hyperlink" w:semiHidden="1" w:unhideWhenUsed="1"/>
-    <w:lsdException w:name="Hashtag" w:semiHidden="1" w:unhideWhenUsed="1"/>
-    <w:lsdException w:name="Unresolved Mention" w:semiHidden="1" w:unhideWhenUsed="1"/>
+  <w:latentStyles w:defLockedState="0" w:defUIPriority="99" w:defSemiHidden="1" w:defUnhideWhenUsed="1" w:defQFormat="0" w:count="267">
+    <w:lsdException w:name="Normal" w:semiHidden="0" w:uiPriority="0" w:unhideWhenUsed="0" w:qFormat="1"/>
+    <w:lsdException w:name="heading 1" w:semiHidden="0" w:uiPriority="9" w:unhideWhenUsed="0" w:qFormat="1"/>
+    <w:lsdException w:name="heading 2" w:uiPriority="9" w:qFormat="1"/>
+    <w:lsdException w:name="heading 3" w:uiPriority="9" w:qFormat="1"/>
+    <w:lsdException w:name="heading 4" w:uiPriority="9" w:qFormat="1"/>
+    <w:lsdException w:name="heading 5" w:uiPriority="9" w:qFormat="1"/>
+    <w:lsdException w:name="heading 6" w:uiPriority="9" w:qFormat="1"/>
+    <w:lsdException w:name="heading 7" w:uiPriority="9" w:qFormat="1"/>
+    <w:lsdException w:name="heading 8" w:uiPriority="9" w:qFormat="1"/>
+    <w:lsdException w:name="heading 9" w:uiPriority="9" w:qFormat="1"/>
+    <w:lsdException w:name="toc 1" w:uiPriority="39"/>
+    <w:lsdException w:name="toc 2" w:uiPriority="39"/>
+    <w:lsdException w:name="toc 3" w:uiPriority="39"/>
+    <w:lsdException w:name="toc 4" w:uiPriority="39"/>
+    <w:lsdException w:name="toc 5" w:uiPriority="39"/>
+    <w:lsdException w:name="toc 6" w:uiPriority="39"/>
+    <w:lsdException w:name="toc 7" w:uiPriority="39"/>
+    <w:lsdException w:name="toc 8" w:uiPriority="39"/>
+    <w:lsdException w:name="toc 9" w:uiPriority="39"/>
+    <w:lsdException w:name="caption" w:uiPriority="35" w:qFormat="1"/>
+    <w:lsdException w:name="Title" w:semiHidden="0" w:uiPriority="10" w:unhideWhenUsed="0" w:qFormat="1"/>
+    <w:lsdException w:name="Default Paragraph Font" w:uiPriority="1"/>
+    <w:lsdException w:name="Subtitle" w:semiHidden="0" w:uiPriority="11" w:unhideWhenUsed="0" w:qFormat="1"/>
+    <w:lsdException w:name="Strong" w:semiHidden="0" w:uiPriority="22" w:unhideWhenUsed="0" w:qFormat="1"/>
+    <w:lsdException w:name="Emphasis" w:semiHidden="0" w:uiPriority="20" w:unhideWhenUsed="0" w:qFormat="1"/>
+    <w:lsdException w:name="Table Grid" w:semiHidden="0" w:uiPriority="39" w:unhideWhenUsed="0"/>
+    <w:lsdException w:name="Placeholder Text" w:unhideWhenUsed="0"/>
+    <w:lsdException w:name="No Spacing" w:semiHidden="0" w:uiPriority="1" w:unhideWhenUsed="0" w:qFormat="1"/>
+    <w:lsdException w:name="Light Shading" w:semiHidden="0" w:uiPriority="60" w:unhideWhenUsed="0"/>
+    <w:lsdException w:name="Light List" w:semiHidden="0" w:uiPriority="61" w:unhideWhenUsed="0"/>
+    <w:lsdException w:name="Light Grid" w:semiHidden="0" w:uiPriority="62" w:unhideWhenUsed="0"/>
+    <w:lsdException w:name="Medium Shading 1" w:semiHidden="0" w:uiPriority="63" w:unhideWhenUsed="0"/>
+    <w:lsdException w:name="Medium Shading 2" w:semiHidden="0" w:uiPriority="64" w:unhideWhenUsed="0"/>
+    <w:lsdException w:name="Medium List 1" w:semiHidden="0" w:uiPriority="65" w:unhideWhenUsed="0"/>
+    <w:lsdException w:name="Medium List 2" w:semiHidden="0" w:uiPriority="66" w:unhideWhenUsed="0"/>
+    <w:lsdException w:name="Medium Grid 1" w:semiHidden="0" w:uiPriority="67" w:unhideWhenUsed="0"/>
+    <w:lsdException w:name="Medium Grid 2" w:semiHidden="0" w:uiPriority="68" w:unhideWhenUsed="0"/>
+    <w:lsdException w:name="Medium Grid 3" w:semiHidden="0" w:uiPriority="69" w:unhideWhenUsed="0"/>
+    <w:lsdException w:name="Dark List" w:semiHidden="0" w:uiPriority="70" w:unhideWhenUsed="0"/>
+    <w:lsdException w:name="Colorful Shading" w:semiHidden="0" w:uiPriority="71" w:unhideWhenUsed="0"/>
+    <w:lsdException w:name="Colorful List" w:semiHidden="0" w:uiPriority="72" w:unhideWhenUsed="0"/>
+    <w:lsdException w:name="Colorful Grid" w:semiHidden="0" w:uiPriority="73" w:unhideWhenUsed="0"/>
+    <w:lsdException w:name="Light Shading Accent 1" w:semiHidden="0" w:uiPriority="60" w:unhideWhenUsed="0"/>
+    <w:lsdException w:name="Light List Accent 1" w:semiHidden="0" w:uiPriority="61" w:unhideWhenUsed="0"/>
+    <w:lsdException w:name="Light Grid Accent 1" w:semiHidden="0" w:uiPriority="62" w:unhideWhenUsed="0"/>
+    <w:lsdException w:name="Medium Shading 1 Accent 1" w:semiHidden="0" w:uiPriority="63" w:unhideWhenUsed="0"/>
+    <w:lsdException w:name="Medium Shading 2 Accent 1" w:semiHidden="0" w:uiPriority="64" w:unhideWhenUsed="0"/>
+    <w:lsdException w:name="Medium List 1 Accent 1" w:semiHidden="0" w:uiPriority="65" w:unhideWhenUsed="0"/>
+    <w:lsdException w:name="Revision" w:unhideWhenUsed="0"/>
+    <w:lsdException w:name="List Paragraph" w:semiHidden="0" w:uiPriority="34" w:unhideWhenUsed="0" w:qFormat="1"/>
+    <w:lsdException w:name="Quote" w:semiHidden="0" w:uiPriority="29" w:unhideWhenUsed="0" w:qFormat="1"/>
+    <w:lsdException w:name="Intense Quote" w:semiHidden="0" w:uiPriority="30" w:unhideWhenUsed="0" w:qFormat="1"/>
+    <w:lsdException w:name="Medium List 2 Accent 1" w:semiHidden="0" w:uiPriority="66" w:unhideWhenUsed="0"/>
+    <w:lsdException w:name="Medium Grid 1 Accent 1" w:semiHidden="0" w:uiPriority="67" w:unhideWhenUsed="0"/>
+    <w:lsdException w:name="Medium Grid 2 Accent 1" w:semiHidden="0" w:uiPriority="68" w:unhideWhenUsed="0"/>
+    <w:lsdException w:name="Medium Grid 3 Accent 1" w:semiHidden="0" w:uiPriority="69" w:unhideWhenUsed="0"/>
+    <w:lsdException w:name="Dark List Accent 1" w:semiHidden="0" w:uiPriority="70" w:unhideWhenUsed="0"/>
+    <w:lsdException w:name="Colorful Shading Accent 1" w:semiHidden="0" w:uiPriority="71" w:unhideWhenUsed="0"/>
+    <w:lsdException w:name="Colorful List Accent 1" w:semiHidden="0" w:uiPriority="72" w:unhideWhenUsed="0"/>
+    <w:lsdException w:name="Colorful Grid Accent 1" w:semiHidden="0" w:uiPriority="73" w:unhideWhenUsed="0"/>
+    <w:lsdException w:name="Light Shading Accent 2" w:semiHidden="0" w:uiPriority="60" w:unhideWhenUsed="0"/>
+    <w:lsdException w:name="Light List Accent 2" w:semiHidden="0" w:uiPriority="61" w:unhideWhenUsed="0"/>
+    <w:lsdException w:name="Light Grid Accent 2" w:semiHidden="0" w:uiPriority="62" w:unhideWhenUsed="0"/>
+    <w:lsdException w:name="Medium Shading 1 Accent 2" w:semiHidden="0" w:uiPriority="63" w:unhideWhenUsed="0"/>
+    <w:lsdException w:name="Medium Shading 2 Accent 2" w:semiHidden="0" w:uiPriority="64" w:unhideWhenUsed="0"/>
+    <w:lsdException w:name="Medium List 1 Accent 2" w:semiHidden="0" w:uiPriority="65" w:unhideWhenUsed="0"/>
+    <w:lsdException w:name="Medium List 2 Accent 2" w:semiHidden="0" w:uiPriority="66" w:unhideWhenUsed="0"/>
+    <w:lsdException w:name="Medium Grid 1 Accent 2" w:semiHidden="0" w:uiPriority="67" w:unhideWhenUsed="0"/>
+    <w:lsdException w:name="Medium Grid 2 Accent 2" w:semiHidden="0" w:uiPriority="68" w:unhideWhenUsed="0"/>
+    <w:lsdException w:name="Medium Grid 3 Accent 2" w:semiHidden="0" w:uiPriority="69" w:unhideWhenUsed="0"/>
+    <w:lsdException w:name="Dark List Accent 2" w:semiHidden="0" w:uiPriority="70" w:unhideWhenUsed="0"/>
+    <w:lsdException w:name="Colorful Shading Accent 2" w:semiHidden="0" w:uiPriority="71" w:unhideWhenUsed="0"/>
+    <w:lsdException w:name="Colorful List Accent 2" w:semiHidden="0" w:uiPriority="72" w:unhideWhenUsed="0"/>
+    <w:lsdException w:name="Colorful Grid Accent 2" w:semiHidden="0" w:uiPriority="73" w:unhideWhenUsed="0"/>
+    <w:lsdException w:name="Light Shading Accent 3" w:semiHidden="0" w:uiPriority="60" w:unhideWhenUsed="0"/>
+    <w:lsdException w:name="Light List Accent 3" w:semiHidden="0" w:uiPriority="61" w:unhideWhenUsed="0"/>
+    <w:lsdException w:name="Light Grid Accent 3" w:semiHidden="0" w:uiPriority="62" w:unhideWhenUsed="0"/>
+    <w:lsdException w:name="Medium Shading 1 Accent 3" w:semiHidden="0" w:uiPriority="63" w:unhideWhenUsed="0"/>
+    <w:lsdException w:name="Medium Shading 2 Accent 3" w:semiHidden="0" w:uiPriority="64" w:unhideWhenUsed="0"/>
+    <w:lsdException w:name="Medium List 1 Accent 3" w:semiHidden="0" w:uiPriority="65" w:unhideWhenUsed="0"/>
+    <w:lsdException w:name="Medium List 2 Accent 3" w:semiHidden="0" w:uiPriority="66" w:unhideWhenUsed="0"/>
+    <w:lsdException w:name="Medium Grid 1 Accent 3" w:semiHidden="0" w:uiPriority="67" w:unhideWhenUsed="0"/>
+    <w:lsdException w:name="Medium Grid 2 Accent 3" w:semiHidden="0" w:uiPriority="68" w:unhideWhenUsed="0"/>
+    <w:lsdException w:name="Medium Grid 3 Accent 3" w:semiHidden="0" w:uiPriority="69" w:unhideWhenUsed="0"/>
+    <w:lsdException w:name="Dark List Accent 3" w:semiHidden="0" w:uiPriority="70" w:unhideWhenUsed="0"/>
+    <w:lsdException w:name="Colorful Shading Accent 3" w:semiHidden="0" w:uiPriority="71" w:unhideWhenUsed="0"/>
+    <w:lsdException w:name="Colorful List Accent 3" w:semiHidden="0" w:uiPriority="72" w:unhideWhenUsed="0"/>
+    <w:lsdException w:name="Colorful Grid Accent 3" w:semiHidden="0" w:uiPriority="73" w:unhideWhenUsed="0"/>
+    <w:lsdException w:name="Light Shading Accent 4" w:semiHidden="0" w:uiPriority="60" w:unhideWhenUsed="0"/>
+    <w:lsdException w:name="Light List Accent 4" w:semiHidden="0" w:uiPriority="61" w:unhideWhenUsed="0"/>
+    <w:lsdException w:name="Light Grid Accent 4" w:semiHidden="0" w:uiPriority="62" w:unhideWhenUsed="0"/>
+    <w:lsdException w:name="Medium Shading 1 Accent 4" w:semiHidden="0" w:uiPriority="63" w:unhideWhenUsed="0"/>
+    <w:lsdException w:name="Medium Shading 2 Accent 4" w:semiHidden="0" w:uiPriority="64" w:unhideWhenUsed="0"/>
+    <w:lsdException w:name="Medium List 1 Accent 4" w:semiHidden="0" w:uiPriority="65" w:unhideWhenUsed="0"/>
+    <w:lsdException w:name="Medium List 2 Accent 4" w:semiHidden="0" w:uiPriority="66" w:unhideWhenUsed="0"/>
+    <w:lsdException w:name="Medium Grid 1 Accent 4" w:semiHidden="0" w:uiPriority="67" w:unhideWhenUsed="0"/>
+    <w:lsdException w:name="Medium Grid 2 Accent 4" w:semiHidden="0" w:uiPriority="68" w:unhideWhenUsed="0"/>
+    <w:lsdException w:name="Medium Grid 3 Accent 4" w:semiHidden="0" w:uiPriority="69" w:unhideWhenUsed="0"/>
+    <w:lsdException w:name="Dark List Accent 4" w:semiHidden="0" w:uiPriority="70" w:unhideWhenUsed="0"/>
+    <w:lsdException w:name="Colorful Shading Accent 4" w:semiHidden="0" w:uiPriority="71" w:unhideWhenUsed="0"/>
+    <w:lsdException w:name="Colorful List Accent 4" w:semiHidden="0" w:uiPriority="72" w:unhideWhenUsed="0"/>
+    <w:lsdException w:name="Colorful Grid Accent 4" w:semiHidden="0" w:uiPriority="73" w:unhideWhenUsed="0"/>
+    <w:lsdException w:name="Light Shading Accent 5" w:semiHidden="0" w:uiPriority="60" w:unhideWhenUsed="0"/>
+    <w:lsdException w:name="Light List Accent 5" w:semiHidden="0" w:uiPriority="61" w:unhideWhenUsed="0"/>
+    <w:lsdException w:name="Light Grid Accent 5" w:semiHidden="0" w:uiPriority="62" w:unhideWhenUsed="0"/>
+    <w:lsdException w:name="Medium Shading 1 Accent 5" w:semiHidden="0" w:uiPriority="63" w:unhideWhenUsed="0"/>
+    <w:lsdException w:name="Medium Shading 2 Accent 5" w:semiHidden="0" w:uiPriority="64" w:unhideWhenUsed="0"/>
+    <w:lsdException w:name="Medium List 1 Accent 5" w:semiHidden="0" w:uiPriority="65" w:unhideWhenUsed="0"/>
+    <w:lsdException w:name="Medium List 2 Accent 5" w:semiHidden="0" w:uiPriority="66" w:unhideWhenUsed="0"/>
+    <w:lsdException w:name="Medium Grid 1 Accent 5" w:semiHidden="0" w:uiPriority="67" w:unhideWhenUsed="0"/>
+    <w:lsdException w:name="Medium Grid 2 Accent 5" w:semiHidden="0" w:uiPriority="68" w:unhideWhenUsed="0"/>
+    <w:lsdException w:name="Medium Grid 3 Accent 5" w:semiHidden="0" w:uiPriority="69" w:unhideWhenUsed="0"/>
+    <w:lsdException w:name="Dark List Accent 5" w:semiHidden="0" w:uiPriority="70" w:unhideWhenUsed="0"/>
+    <w:lsdException w:name="Colorful Shading Accent 5" w:semiHidden="0" w:uiPriority="71" w:unhideWhenUsed="0"/>
+    <w:lsdException w:name="Colorful List Accent 5" w:semiHidden="0" w:uiPriority="72" w:unhideWhenUsed="0"/>
+    <w:lsdException w:name="Colorful Grid Accent 5" w:semiHidden="0" w:uiPriority="73" w:unhideWhenUsed="0"/>
+    <w:lsdException w:name="Light Shading Accent 6" w:semiHidden="0" w:uiPriority="60" w:unhideWhenUsed="0"/>
+    <w:lsdException w:name="Light List Accent 6" w:semiHidden="0" w:uiPriority="61" w:unhideWhenUsed="0"/>
+    <w:lsdException w:name="Light Grid Accent 6" w:semiHidden="0" w:uiPriority="62" w:unhideWhenUsed="0"/>
+    <w:lsdException w:name="Medium Shading 1 Accent 6" w:semiHidden="0" w:uiPriority="63" w:unhideWhenUsed="0"/>
+    <w:lsdException w:name="Medium Shading 2 Accent 6" w:semiHidden="0" w:uiPriority="64" w:unhideWhenUsed="0"/>
+    <w:lsdException w:name="Medium List 1 Accent 6" w:semiHidden="0" w:uiPriority="65" w:unhideWhenUsed="0"/>
+    <w:lsdException w:name="Medium List 2 Accent 6" w:semiHidden="0" w:uiPriority="66" w:unhideWhenUsed="0"/>
+    <w:lsdException w:name="Medium Grid 1 Accent 6" w:semiHidden="0" w:uiPriority="67" w:unhideWhenUsed="0"/>
+    <w:lsdException w:name="Medium Grid 2 Accent 6" w:semiHidden="0" w:uiPriority="68" w:unhideWhenUsed="0"/>
+    <w:lsdException w:name="Medium Grid 3 Accent 6" w:semiHidden="0" w:uiPriority="69" w:unhideWhenUsed="0"/>
+    <w:lsdException w:name="Dark List Accent 6" w:semiHidden="0" w:uiPriority="70" w:unhideWhenUsed="0"/>
+    <w:lsdException w:name="Colorful Shading Accent 6" w:semiHidden="0" w:uiPriority="71" w:unhideWhenUsed="0"/>
+    <w:lsdException w:name="Colorful List Accent 6" w:semiHidden="0" w:uiPriority="72" w:unhideWhenUsed="0"/>
+    <w:lsdException w:name="Colorful Grid Accent 6" w:semiHidden="0" w:uiPriority="73" w:unhideWhenUsed="0"/>
+    <w:lsdException w:name="Subtle Emphasis" w:semiHidden="0" w:uiPriority="19" w:unhideWhenUsed="0" w:qFormat="1"/>
+    <w:lsdException w:name="Intense Emphasis" w:semiHidden="0" w:uiPriority="21" w:unhideWhenUsed="0" w:qFormat="1"/>
+    <w:lsdException w:name="Subtle Reference" w:semiHidden="0" w:uiPriority="31" w:unhideWhenUsed="0" w:qFormat="1"/>
+    <w:lsdException w:name="Intense Reference" w:semiHidden="0" w:uiPriority="32" w:unhideWhenUsed="0" w:qFormat="1"/>
+    <w:lsdException w:name="Book Title" w:semiHidden="0" w:uiPriority="33" w:unhideWhenUsed="0" w:qFormat="1"/>
+    <w:lsdException w:name="Bibliography" w:uiPriority="37"/>
+    <w:lsdException w:name="TOC Heading" w:uiPriority="39" w:qFormat="1"/>
   </w:latentStyles>
   <w:style w:type="paragraph" w:default="1" w:styleId="Normal">
     <w:name w:val="Normal"/>
@@ -4181,6 +3931,7 @@
       <w:spacing w:after="0" w:line="240" w:lineRule="auto"/>
     </w:pPr>
     <w:tblPr>
+      <w:tblInd w:w="0" w:type="dxa"/>
       <w:tblBorders>
         <w:top w:val="single" w:sz="4" w:space="0" w:color="auto"/>
         <w:left w:val="single" w:sz="4" w:space="0" w:color="auto"/>
@@ -4189,6 +3940,12 @@
         <w:insideH w:val="single" w:sz="4" w:space="0" w:color="auto"/>
         <w:insideV w:val="single" w:sz="4" w:space="0" w:color="auto"/>
       </w:tblBorders>
+      <w:tblCellMar>
+        <w:top w:w="0" w:type="dxa"/>
+        <w:left w:w="108" w:type="dxa"/>
+        <w:bottom w:w="0" w:type="dxa"/>
+        <w:right w:w="108" w:type="dxa"/>
+      </w:tblCellMar>
     </w:tblPr>
   </w:style>
   <w:style w:type="paragraph" w:styleId="Header">
@@ -4245,6 +4002,495 @@
       <w:szCs w:val="24"/>
     </w:rPr>
   </w:style>
+  <w:style w:type="paragraph" w:styleId="BalloonText">
+    <w:name w:val="Balloon Text"/>
+    <w:basedOn w:val="Normal"/>
+    <w:link w:val="BalloonTextChar"/>
+    <w:uiPriority w:val="99"/>
+    <w:semiHidden/>
+    <w:unhideWhenUsed/>
+    <w:rsid w:val="00D271B3"/>
+    <w:pPr>
+      <w:spacing w:after="0" w:line="240" w:lineRule="auto"/>
+    </w:pPr>
+    <w:rPr>
+      <w:rFonts w:ascii="Tahoma" w:hAnsi="Tahoma" w:cs="Tahoma"/>
+      <w:sz w:val="16"/>
+      <w:szCs w:val="16"/>
+    </w:rPr>
+  </w:style>
+  <w:style w:type="character" w:customStyle="1" w:styleId="BalloonTextChar">
+    <w:name w:val="Balloon Text Char"/>
+    <w:basedOn w:val="DefaultParagraphFont"/>
+    <w:link w:val="BalloonText"/>
+    <w:uiPriority w:val="99"/>
+    <w:semiHidden/>
+    <w:rsid w:val="00D271B3"/>
+    <w:rPr>
+      <w:rFonts w:ascii="Tahoma" w:hAnsi="Tahoma" w:cs="Tahoma"/>
+      <w:sz w:val="16"/>
+      <w:szCs w:val="16"/>
+    </w:rPr>
+  </w:style>
+</w:styles>
+</file>
+
+<file path=word/stylesWithEffects.xml><?xml version="1.0" encoding="utf-8"?>
+<w:styles xmlns:wpc="http://schemas.microsoft.com/office/word/2010/wordprocessingCanvas" xmlns:mc="http://schemas.openxmlformats.org/markup-compatibility/2006" xmlns:o="urn:schemas-microsoft-com:office:office" xmlns:r="http://schemas.openxmlformats.org/officeDocument/2006/relationships" xmlns:m="http://schemas.openxmlformats.org/officeDocument/2006/math" xmlns:v="urn:schemas-microsoft-com:vml" xmlns:wp14="http://schemas.microsoft.com/office/word/2010/wordprocessingDrawing" xmlns:wp="http://schemas.openxmlformats.org/drawingml/2006/wordprocessingDrawing" xmlns:w10="urn:schemas-microsoft-com:office:word" xmlns:w="http://schemas.openxmlformats.org/wordprocessingml/2006/main" xmlns:w14="http://schemas.microsoft.com/office/word/2010/wordml" xmlns:wpg="http://schemas.microsoft.com/office/word/2010/wordprocessingGroup" xmlns:wpi="http://schemas.microsoft.com/office/word/2010/wordprocessingInk" xmlns:wne="http://schemas.microsoft.com/office/word/2006/wordml" xmlns:wps="http://schemas.microsoft.com/office/word/2010/wordprocessingShape" mc:Ignorable="w14 wp14">
+  <w:docDefaults>
+    <w:rPrDefault>
+      <w:rPr>
+        <w:rFonts w:asciiTheme="minorHAnsi" w:eastAsiaTheme="minorHAnsi" w:hAnsiTheme="minorHAnsi" w:cstheme="minorBidi"/>
+        <w:sz w:val="22"/>
+        <w:szCs w:val="22"/>
+        <w:lang w:val="en-US" w:eastAsia="en-US" w:bidi="ar-SA"/>
+      </w:rPr>
+    </w:rPrDefault>
+    <w:pPrDefault>
+      <w:pPr>
+        <w:spacing w:after="160" w:line="259" w:lineRule="auto"/>
+      </w:pPr>
+    </w:pPrDefault>
+  </w:docDefaults>
+  <w:latentStyles w:defLockedState="0" w:defUIPriority="99" w:defSemiHidden="1" w:defUnhideWhenUsed="1" w:defQFormat="0" w:count="267">
+    <w:lsdException w:name="Normal" w:semiHidden="0" w:uiPriority="0" w:unhideWhenUsed="0" w:qFormat="1"/>
+    <w:lsdException w:name="heading 1" w:semiHidden="0" w:uiPriority="9" w:unhideWhenUsed="0" w:qFormat="1"/>
+    <w:lsdException w:name="heading 2" w:uiPriority="9" w:qFormat="1"/>
+    <w:lsdException w:name="heading 3" w:uiPriority="9" w:qFormat="1"/>
+    <w:lsdException w:name="heading 4" w:uiPriority="9" w:qFormat="1"/>
+    <w:lsdException w:name="heading 5" w:uiPriority="9" w:qFormat="1"/>
+    <w:lsdException w:name="heading 6" w:uiPriority="9" w:qFormat="1"/>
+    <w:lsdException w:name="heading 7" w:uiPriority="9" w:qFormat="1"/>
+    <w:lsdException w:name="heading 8" w:uiPriority="9" w:qFormat="1"/>
+    <w:lsdException w:name="heading 9" w:uiPriority="9" w:qFormat="1"/>
+    <w:lsdException w:name="toc 1" w:uiPriority="39"/>
+    <w:lsdException w:name="toc 2" w:uiPriority="39"/>
+    <w:lsdException w:name="toc 3" w:uiPriority="39"/>
+    <w:lsdException w:name="toc 4" w:uiPriority="39"/>
+    <w:lsdException w:name="toc 5" w:uiPriority="39"/>
+    <w:lsdException w:name="toc 6" w:uiPriority="39"/>
+    <w:lsdException w:name="toc 7" w:uiPriority="39"/>
+    <w:lsdException w:name="toc 8" w:uiPriority="39"/>
+    <w:lsdException w:name="toc 9" w:uiPriority="39"/>
+    <w:lsdException w:name="caption" w:uiPriority="35" w:qFormat="1"/>
+    <w:lsdException w:name="Title" w:semiHidden="0" w:uiPriority="10" w:unhideWhenUsed="0" w:qFormat="1"/>
+    <w:lsdException w:name="Default Paragraph Font" w:uiPriority="1"/>
+    <w:lsdException w:name="Subtitle" w:semiHidden="0" w:uiPriority="11" w:unhideWhenUsed="0" w:qFormat="1"/>
+    <w:lsdException w:name="Strong" w:semiHidden="0" w:uiPriority="22" w:unhideWhenUsed="0" w:qFormat="1"/>
+    <w:lsdException w:name="Emphasis" w:semiHidden="0" w:uiPriority="20" w:unhideWhenUsed="0" w:qFormat="1"/>
+    <w:lsdException w:name="Table Grid" w:semiHidden="0" w:uiPriority="39" w:unhideWhenUsed="0"/>
+    <w:lsdException w:name="Placeholder Text" w:unhideWhenUsed="0"/>
+    <w:lsdException w:name="No Spacing" w:semiHidden="0" w:uiPriority="1" w:unhideWhenUsed="0" w:qFormat="1"/>
+    <w:lsdException w:name="Light Shading" w:semiHidden="0" w:uiPriority="60" w:unhideWhenUsed="0"/>
+    <w:lsdException w:name="Light List" w:semiHidden="0" w:uiPriority="61" w:unhideWhenUsed="0"/>
+    <w:lsdException w:name="Light Grid" w:semiHidden="0" w:uiPriority="62" w:unhideWhenUsed="0"/>
+    <w:lsdException w:name="Medium Shading 1" w:semiHidden="0" w:uiPriority="63" w:unhideWhenUsed="0"/>
+    <w:lsdException w:name="Medium Shading 2" w:semiHidden="0" w:uiPriority="64" w:unhideWhenUsed="0"/>
+    <w:lsdException w:name="Medium List 1" w:semiHidden="0" w:uiPriority="65" w:unhideWhenUsed="0"/>
+    <w:lsdException w:name="Medium List 2" w:semiHidden="0" w:uiPriority="66" w:unhideWhenUsed="0"/>
+    <w:lsdException w:name="Medium Grid 1" w:semiHidden="0" w:uiPriority="67" w:unhideWhenUsed="0"/>
+    <w:lsdException w:name="Medium Grid 2" w:semiHidden="0" w:uiPriority="68" w:unhideWhenUsed="0"/>
+    <w:lsdException w:name="Medium Grid 3" w:semiHidden="0" w:uiPriority="69" w:unhideWhenUsed="0"/>
+    <w:lsdException w:name="Dark List" w:semiHidden="0" w:uiPriority="70" w:unhideWhenUsed="0"/>
+    <w:lsdException w:name="Colorful Shading" w:semiHidden="0" w:uiPriority="71" w:unhideWhenUsed="0"/>
+    <w:lsdException w:name="Colorful List" w:semiHidden="0" w:uiPriority="72" w:unhideWhenUsed="0"/>
+    <w:lsdException w:name="Colorful Grid" w:semiHidden="0" w:uiPriority="73" w:unhideWhenUsed="0"/>
+    <w:lsdException w:name="Light Shading Accent 1" w:semiHidden="0" w:uiPriority="60" w:unhideWhenUsed="0"/>
+    <w:lsdException w:name="Light List Accent 1" w:semiHidden="0" w:uiPriority="61" w:unhideWhenUsed="0"/>
+    <w:lsdException w:name="Light Grid Accent 1" w:semiHidden="0" w:uiPriority="62" w:unhideWhenUsed="0"/>
+    <w:lsdException w:name="Medium Shading 1 Accent 1" w:semiHidden="0" w:uiPriority="63" w:unhideWhenUsed="0"/>
+    <w:lsdException w:name="Medium Shading 2 Accent 1" w:semiHidden="0" w:uiPriority="64" w:unhideWhenUsed="0"/>
+    <w:lsdException w:name="Medium List 1 Accent 1" w:semiHidden="0" w:uiPriority="65" w:unhideWhenUsed="0"/>
+    <w:lsdException w:name="Revision" w:unhideWhenUsed="0"/>
+    <w:lsdException w:name="List Paragraph" w:semiHidden="0" w:uiPriority="34" w:unhideWhenUsed="0" w:qFormat="1"/>
+    <w:lsdException w:name="Quote" w:semiHidden="0" w:uiPriority="29" w:unhideWhenUsed="0" w:qFormat="1"/>
+    <w:lsdException w:name="Intense Quote" w:semiHidden="0" w:uiPriority="30" w:unhideWhenUsed="0" w:qFormat="1"/>
+    <w:lsdException w:name="Medium List 2 Accent 1" w:semiHidden="0" w:uiPriority="66" w:unhideWhenUsed="0"/>
+    <w:lsdException w:name="Medium Grid 1 Accent 1" w:semiHidden="0" w:uiPriority="67" w:unhideWhenUsed="0"/>
+    <w:lsdException w:name="Medium Grid 2 Accent 1" w:semiHidden="0" w:uiPriority="68" w:unhideWhenUsed="0"/>
+    <w:lsdException w:name="Medium Grid 3 Accent 1" w:semiHidden="0" w:uiPriority="69" w:unhideWhenUsed="0"/>
+    <w:lsdException w:name="Dark List Accent 1" w:semiHidden="0" w:uiPriority="70" w:unhideWhenUsed="0"/>
+    <w:lsdException w:name="Colorful Shading Accent 1" w:semiHidden="0" w:uiPriority="71" w:unhideWhenUsed="0"/>
+    <w:lsdException w:name="Colorful List Accent 1" w:semiHidden="0" w:uiPriority="72" w:unhideWhenUsed="0"/>
+    <w:lsdException w:name="Colorful Grid Accent 1" w:semiHidden="0" w:uiPriority="73" w:unhideWhenUsed="0"/>
+    <w:lsdException w:name="Light Shading Accent 2" w:semiHidden="0" w:uiPriority="60" w:unhideWhenUsed="0"/>
+    <w:lsdException w:name="Light List Accent 2" w:semiHidden="0" w:uiPriority="61" w:unhideWhenUsed="0"/>
+    <w:lsdException w:name="Light Grid Accent 2" w:semiHidden="0" w:uiPriority="62" w:unhideWhenUsed="0"/>
+    <w:lsdException w:name="Medium Shading 1 Accent 2" w:semiHidden="0" w:uiPriority="63" w:unhideWhenUsed="0"/>
+    <w:lsdException w:name="Medium Shading 2 Accent 2" w:semiHidden="0" w:uiPriority="64" w:unhideWhenUsed="0"/>
+    <w:lsdException w:name="Medium List 1 Accent 2" w:semiHidden="0" w:uiPriority="65" w:unhideWhenUsed="0"/>
+    <w:lsdException w:name="Medium List 2 Accent 2" w:semiHidden="0" w:uiPriority="66" w:unhideWhenUsed="0"/>
+    <w:lsdException w:name="Medium Grid 1 Accent 2" w:semiHidden="0" w:uiPriority="67" w:unhideWhenUsed="0"/>
+    <w:lsdException w:name="Medium Grid 2 Accent 2" w:semiHidden="0" w:uiPriority="68" w:unhideWhenUsed="0"/>
+    <w:lsdException w:name="Medium Grid 3 Accent 2" w:semiHidden="0" w:uiPriority="69" w:unhideWhenUsed="0"/>
+    <w:lsdException w:name="Dark List Accent 2" w:semiHidden="0" w:uiPriority="70" w:unhideWhenUsed="0"/>
+    <w:lsdException w:name="Colorful Shading Accent 2" w:semiHidden="0" w:uiPriority="71" w:unhideWhenUsed="0"/>
+    <w:lsdException w:name="Colorful List Accent 2" w:semiHidden="0" w:uiPriority="72" w:unhideWhenUsed="0"/>
+    <w:lsdException w:name="Colorful Grid Accent 2" w:semiHidden="0" w:uiPriority="73" w:unhideWhenUsed="0"/>
+    <w:lsdException w:name="Light Shading Accent 3" w:semiHidden="0" w:uiPriority="60" w:unhideWhenUsed="0"/>
+    <w:lsdException w:name="Light List Accent 3" w:semiHidden="0" w:uiPriority="61" w:unhideWhenUsed="0"/>
+    <w:lsdException w:name="Light Grid Accent 3" w:semiHidden="0" w:uiPriority="62" w:unhideWhenUsed="0"/>
+    <w:lsdException w:name="Medium Shading 1 Accent 3" w:semiHidden="0" w:uiPriority="63" w:unhideWhenUsed="0"/>
+    <w:lsdException w:name="Medium Shading 2 Accent 3" w:semiHidden="0" w:uiPriority="64" w:unhideWhenUsed="0"/>
+    <w:lsdException w:name="Medium List 1 Accent 3" w:semiHidden="0" w:uiPriority="65" w:unhideWhenUsed="0"/>
+    <w:lsdException w:name="Medium List 2 Accent 3" w:semiHidden="0" w:uiPriority="66" w:unhideWhenUsed="0"/>
+    <w:lsdException w:name="Medium Grid 1 Accent 3" w:semiHidden="0" w:uiPriority="67" w:unhideWhenUsed="0"/>
+    <w:lsdException w:name="Medium Grid 2 Accent 3" w:semiHidden="0" w:uiPriority="68" w:unhideWhenUsed="0"/>
+    <w:lsdException w:name="Medium Grid 3 Accent 3" w:semiHidden="0" w:uiPriority="69" w:unhideWhenUsed="0"/>
+    <w:lsdException w:name="Dark List Accent 3" w:semiHidden="0" w:uiPriority="70" w:unhideWhenUsed="0"/>
+    <w:lsdException w:name="Colorful Shading Accent 3" w:semiHidden="0" w:uiPriority="71" w:unhideWhenUsed="0"/>
+    <w:lsdException w:name="Colorful List Accent 3" w:semiHidden="0" w:uiPriority="72" w:unhideWhenUsed="0"/>
+    <w:lsdException w:name="Colorful Grid Accent 3" w:semiHidden="0" w:uiPriority="73" w:unhideWhenUsed="0"/>
+    <w:lsdException w:name="Light Shading Accent 4" w:semiHidden="0" w:uiPriority="60" w:unhideWhenUsed="0"/>
+    <w:lsdException w:name="Light List Accent 4" w:semiHidden="0" w:uiPriority="61" w:unhideWhenUsed="0"/>
+    <w:lsdException w:name="Light Grid Accent 4" w:semiHidden="0" w:uiPriority="62" w:unhideWhenUsed="0"/>
+    <w:lsdException w:name="Medium Shading 1 Accent 4" w:semiHidden="0" w:uiPriority="63" w:unhideWhenUsed="0"/>
+    <w:lsdException w:name="Medium Shading 2 Accent 4" w:semiHidden="0" w:uiPriority="64" w:unhideWhenUsed="0"/>
+    <w:lsdException w:name="Medium List 1 Accent 4" w:semiHidden="0" w:uiPriority="65" w:unhideWhenUsed="0"/>
+    <w:lsdException w:name="Medium List 2 Accent 4" w:semiHidden="0" w:uiPriority="66" w:unhideWhenUsed="0"/>
+    <w:lsdException w:name="Medium Grid 1 Accent 4" w:semiHidden="0" w:uiPriority="67" w:unhideWhenUsed="0"/>
+    <w:lsdException w:name="Medium Grid 2 Accent 4" w:semiHidden="0" w:uiPriority="68" w:unhideWhenUsed="0"/>
+    <w:lsdException w:name="Medium Grid 3 Accent 4" w:semiHidden="0" w:uiPriority="69" w:unhideWhenUsed="0"/>
+    <w:lsdException w:name="Dark List Accent 4" w:semiHidden="0" w:uiPriority="70" w:unhideWhenUsed="0"/>
+    <w:lsdException w:name="Colorful Shading Accent 4" w:semiHidden="0" w:uiPriority="71" w:unhideWhenUsed="0"/>
+    <w:lsdException w:name="Colorful List Accent 4" w:semiHidden="0" w:uiPriority="72" w:unhideWhenUsed="0"/>
+    <w:lsdException w:name="Colorful Grid Accent 4" w:semiHidden="0" w:uiPriority="73" w:unhideWhenUsed="0"/>
+    <w:lsdException w:name="Light Shading Accent 5" w:semiHidden="0" w:uiPriority="60" w:unhideWhenUsed="0"/>
+    <w:lsdException w:name="Light List Accent 5" w:semiHidden="0" w:uiPriority="61" w:unhideWhenUsed="0"/>
+    <w:lsdException w:name="Light Grid Accent 5" w:semiHidden="0" w:uiPriority="62" w:unhideWhenUsed="0"/>
+    <w:lsdException w:name="Medium Shading 1 Accent 5" w:semiHidden="0" w:uiPriority="63" w:unhideWhenUsed="0"/>
+    <w:lsdException w:name="Medium Shading 2 Accent 5" w:semiHidden="0" w:uiPriority="64" w:unhideWhenUsed="0"/>
+    <w:lsdException w:name="Medium List 1 Accent 5" w:semiHidden="0" w:uiPriority="65" w:unhideWhenUsed="0"/>
+    <w:lsdException w:name="Medium List 2 Accent 5" w:semiHidden="0" w:uiPriority="66" w:unhideWhenUsed="0"/>
+    <w:lsdException w:name="Medium Grid 1 Accent 5" w:semiHidden="0" w:uiPriority="67" w:unhideWhenUsed="0"/>
+    <w:lsdException w:name="Medium Grid 2 Accent 5" w:semiHidden="0" w:uiPriority="68" w:unhideWhenUsed="0"/>
+    <w:lsdException w:name="Medium Grid 3 Accent 5" w:semiHidden="0" w:uiPriority="69" w:unhideWhenUsed="0"/>
+    <w:lsdException w:name="Dark List Accent 5" w:semiHidden="0" w:uiPriority="70" w:unhideWhenUsed="0"/>
+    <w:lsdException w:name="Colorful Shading Accent 5" w:semiHidden="0" w:uiPriority="71" w:unhideWhenUsed="0"/>
+    <w:lsdException w:name="Colorful List Accent 5" w:semiHidden="0" w:uiPriority="72" w:unhideWhenUsed="0"/>
+    <w:lsdException w:name="Colorful Grid Accent 5" w:semiHidden="0" w:uiPriority="73" w:unhideWhenUsed="0"/>
+    <w:lsdException w:name="Light Shading Accent 6" w:semiHidden="0" w:uiPriority="60" w:unhideWhenUsed="0"/>
+    <w:lsdException w:name="Light List Accent 6" w:semiHidden="0" w:uiPriority="61" w:unhideWhenUsed="0"/>
+    <w:lsdException w:name="Light Grid Accent 6" w:semiHidden="0" w:uiPriority="62" w:unhideWhenUsed="0"/>
+    <w:lsdException w:name="Medium Shading 1 Accent 6" w:semiHidden="0" w:uiPriority="63" w:unhideWhenUsed="0"/>
+    <w:lsdException w:name="Medium Shading 2 Accent 6" w:semiHidden="0" w:uiPriority="64" w:unhideWhenUsed="0"/>
+    <w:lsdException w:name="Medium List 1 Accent 6" w:semiHidden="0" w:uiPriority="65" w:unhideWhenUsed="0"/>
+    <w:lsdException w:name="Medium List 2 Accent 6" w:semiHidden="0" w:uiPriority="66" w:unhideWhenUsed="0"/>
+    <w:lsdException w:name="Medium Grid 1 Accent 6" w:semiHidden="0" w:uiPriority="67" w:unhideWhenUsed="0"/>
+    <w:lsdException w:name="Medium Grid 2 Accent 6" w:semiHidden="0" w:uiPriority="68" w:unhideWhenUsed="0"/>
+    <w:lsdException w:name="Medium Grid 3 Accent 6" w:semiHidden="0" w:uiPriority="69" w:unhideWhenUsed="0"/>
+    <w:lsdException w:name="Dark List Accent 6" w:semiHidden="0" w:uiPriority="70" w:unhideWhenUsed="0"/>
+    <w:lsdException w:name="Colorful Shading Accent 6" w:semiHidden="0" w:uiPriority="71" w:unhideWhenUsed="0"/>
+    <w:lsdException w:name="Colorful List Accent 6" w:semiHidden="0" w:uiPriority="72" w:unhideWhenUsed="0"/>
+    <w:lsdException w:name="Colorful Grid Accent 6" w:semiHidden="0" w:uiPriority="73" w:unhideWhenUsed="0"/>
+    <w:lsdException w:name="Subtle Emphasis" w:semiHidden="0" w:uiPriority="19" w:unhideWhenUsed="0" w:qFormat="1"/>
+    <w:lsdException w:name="Intense Emphasis" w:semiHidden="0" w:uiPriority="21" w:unhideWhenUsed="0" w:qFormat="1"/>
+    <w:lsdException w:name="Subtle Reference" w:semiHidden="0" w:uiPriority="31" w:unhideWhenUsed="0" w:qFormat="1"/>
+    <w:lsdException w:name="Intense Reference" w:semiHidden="0" w:uiPriority="32" w:unhideWhenUsed="0" w:qFormat="1"/>
+    <w:lsdException w:name="Book Title" w:semiHidden="0" w:uiPriority="33" w:unhideWhenUsed="0" w:qFormat="1"/>
+    <w:lsdException w:name="Bibliography" w:uiPriority="37"/>
+    <w:lsdException w:name="TOC Heading" w:uiPriority="39" w:qFormat="1"/>
+  </w:latentStyles>
+  <w:style w:type="paragraph" w:default="1" w:styleId="Normal">
+    <w:name w:val="Normal"/>
+    <w:qFormat/>
+    <w:rsid w:val="00D105B2"/>
+    <w:rPr>
+      <w:rFonts w:ascii="Times New Roman" w:hAnsi="Times New Roman" w:cs="Times New Roman"/>
+      <w:sz w:val="24"/>
+      <w:szCs w:val="24"/>
+    </w:rPr>
+  </w:style>
+  <w:style w:type="paragraph" w:styleId="Heading1">
+    <w:name w:val="heading 1"/>
+    <w:basedOn w:val="Normal"/>
+    <w:next w:val="Normal"/>
+    <w:link w:val="Heading1Char"/>
+    <w:uiPriority w:val="9"/>
+    <w:qFormat/>
+    <w:rsid w:val="00D105B2"/>
+    <w:pPr>
+      <w:keepNext/>
+      <w:keepLines/>
+      <w:spacing w:before="240" w:after="0"/>
+      <w:outlineLvl w:val="0"/>
+    </w:pPr>
+    <w:rPr>
+      <w:rFonts w:eastAsiaTheme="majorEastAsia"/>
+      <w:color w:val="2F5496" w:themeColor="accent1" w:themeShade="BF"/>
+      <w:sz w:val="32"/>
+      <w:szCs w:val="32"/>
+    </w:rPr>
+  </w:style>
+  <w:style w:type="paragraph" w:styleId="Heading2">
+    <w:name w:val="heading 2"/>
+    <w:basedOn w:val="Normal"/>
+    <w:next w:val="Normal"/>
+    <w:link w:val="Heading2Char"/>
+    <w:uiPriority w:val="9"/>
+    <w:unhideWhenUsed/>
+    <w:qFormat/>
+    <w:rsid w:val="00D105B2"/>
+    <w:pPr>
+      <w:keepNext/>
+      <w:keepLines/>
+      <w:spacing w:before="40" w:after="0"/>
+      <w:outlineLvl w:val="1"/>
+    </w:pPr>
+    <w:rPr>
+      <w:rFonts w:eastAsiaTheme="majorEastAsia"/>
+      <w:color w:val="2F5496" w:themeColor="accent1" w:themeShade="BF"/>
+      <w:sz w:val="28"/>
+      <w:szCs w:val="28"/>
+    </w:rPr>
+  </w:style>
+  <w:style w:type="paragraph" w:styleId="Heading3">
+    <w:name w:val="heading 3"/>
+    <w:basedOn w:val="Normal"/>
+    <w:next w:val="Normal"/>
+    <w:link w:val="Heading3Char"/>
+    <w:uiPriority w:val="9"/>
+    <w:unhideWhenUsed/>
+    <w:qFormat/>
+    <w:rsid w:val="00D105B2"/>
+    <w:pPr>
+      <w:keepNext/>
+      <w:keepLines/>
+      <w:spacing w:before="40" w:after="0"/>
+      <w:outlineLvl w:val="2"/>
+    </w:pPr>
+    <w:rPr>
+      <w:rFonts w:eastAsiaTheme="majorEastAsia"/>
+      <w:color w:val="1F3763" w:themeColor="accent1" w:themeShade="7F"/>
+    </w:rPr>
+  </w:style>
+  <w:style w:type="character" w:default="1" w:styleId="DefaultParagraphFont">
+    <w:name w:val="Default Paragraph Font"/>
+    <w:uiPriority w:val="1"/>
+    <w:semiHidden/>
+    <w:unhideWhenUsed/>
+  </w:style>
+  <w:style w:type="table" w:default="1" w:styleId="TableNormal">
+    <w:name w:val="Normal Table"/>
+    <w:uiPriority w:val="99"/>
+    <w:semiHidden/>
+    <w:unhideWhenUsed/>
+    <w:tblPr>
+      <w:tblInd w:w="0" w:type="dxa"/>
+      <w:tblCellMar>
+        <w:top w:w="0" w:type="dxa"/>
+        <w:left w:w="108" w:type="dxa"/>
+        <w:bottom w:w="0" w:type="dxa"/>
+        <w:right w:w="108" w:type="dxa"/>
+      </w:tblCellMar>
+    </w:tblPr>
+  </w:style>
+  <w:style w:type="numbering" w:default="1" w:styleId="NoList">
+    <w:name w:val="No List"/>
+    <w:uiPriority w:val="99"/>
+    <w:semiHidden/>
+    <w:unhideWhenUsed/>
+  </w:style>
+  <w:style w:type="paragraph" w:customStyle="1" w:styleId="TNR">
+    <w:name w:val="TNR"/>
+    <w:basedOn w:val="Normal"/>
+    <w:link w:val="TNRChar"/>
+    <w:qFormat/>
+    <w:rsid w:val="00D105B2"/>
+  </w:style>
+  <w:style w:type="character" w:customStyle="1" w:styleId="TNRChar">
+    <w:name w:val="TNR Char"/>
+    <w:basedOn w:val="DefaultParagraphFont"/>
+    <w:link w:val="TNR"/>
+    <w:rsid w:val="00D105B2"/>
+    <w:rPr>
+      <w:rFonts w:ascii="Times New Roman" w:hAnsi="Times New Roman"/>
+      <w:sz w:val="24"/>
+    </w:rPr>
+  </w:style>
+  <w:style w:type="character" w:customStyle="1" w:styleId="Heading1Char">
+    <w:name w:val="Heading 1 Char"/>
+    <w:basedOn w:val="DefaultParagraphFont"/>
+    <w:link w:val="Heading1"/>
+    <w:uiPriority w:val="9"/>
+    <w:rsid w:val="00D105B2"/>
+    <w:rPr>
+      <w:rFonts w:ascii="Times New Roman" w:eastAsiaTheme="majorEastAsia" w:hAnsi="Times New Roman" w:cs="Times New Roman"/>
+      <w:color w:val="2F5496" w:themeColor="accent1" w:themeShade="BF"/>
+      <w:sz w:val="32"/>
+      <w:szCs w:val="32"/>
+    </w:rPr>
+  </w:style>
+  <w:style w:type="character" w:customStyle="1" w:styleId="Heading2Char">
+    <w:name w:val="Heading 2 Char"/>
+    <w:basedOn w:val="DefaultParagraphFont"/>
+    <w:link w:val="Heading2"/>
+    <w:uiPriority w:val="9"/>
+    <w:rsid w:val="00D105B2"/>
+    <w:rPr>
+      <w:rFonts w:ascii="Times New Roman" w:eastAsiaTheme="majorEastAsia" w:hAnsi="Times New Roman" w:cs="Times New Roman"/>
+      <w:color w:val="2F5496" w:themeColor="accent1" w:themeShade="BF"/>
+      <w:sz w:val="28"/>
+      <w:szCs w:val="28"/>
+    </w:rPr>
+  </w:style>
+  <w:style w:type="character" w:customStyle="1" w:styleId="Heading3Char">
+    <w:name w:val="Heading 3 Char"/>
+    <w:basedOn w:val="DefaultParagraphFont"/>
+    <w:link w:val="Heading3"/>
+    <w:uiPriority w:val="9"/>
+    <w:rsid w:val="00D105B2"/>
+    <w:rPr>
+      <w:rFonts w:ascii="Times New Roman" w:eastAsiaTheme="majorEastAsia" w:hAnsi="Times New Roman" w:cs="Times New Roman"/>
+      <w:color w:val="1F3763" w:themeColor="accent1" w:themeShade="7F"/>
+      <w:sz w:val="24"/>
+      <w:szCs w:val="24"/>
+    </w:rPr>
+  </w:style>
+  <w:style w:type="paragraph" w:styleId="NoSpacing">
+    <w:name w:val="No Spacing"/>
+    <w:link w:val="NoSpacingChar"/>
+    <w:uiPriority w:val="1"/>
+    <w:qFormat/>
+    <w:rsid w:val="00027CC7"/>
+    <w:pPr>
+      <w:spacing w:after="0" w:line="240" w:lineRule="auto"/>
+    </w:pPr>
+    <w:rPr>
+      <w:rFonts w:eastAsiaTheme="minorEastAsia"/>
+    </w:rPr>
+  </w:style>
+  <w:style w:type="character" w:customStyle="1" w:styleId="NoSpacingChar">
+    <w:name w:val="No Spacing Char"/>
+    <w:basedOn w:val="DefaultParagraphFont"/>
+    <w:link w:val="NoSpacing"/>
+    <w:uiPriority w:val="1"/>
+    <w:rsid w:val="00027CC7"/>
+    <w:rPr>
+      <w:rFonts w:eastAsiaTheme="minorEastAsia"/>
+    </w:rPr>
+  </w:style>
+  <w:style w:type="paragraph" w:styleId="ListParagraph">
+    <w:name w:val="List Paragraph"/>
+    <w:basedOn w:val="Normal"/>
+    <w:uiPriority w:val="34"/>
+    <w:qFormat/>
+    <w:rsid w:val="00D30D1D"/>
+    <w:pPr>
+      <w:ind w:left="720"/>
+      <w:contextualSpacing/>
+    </w:pPr>
+  </w:style>
+  <w:style w:type="table" w:styleId="TableGrid">
+    <w:name w:val="Table Grid"/>
+    <w:basedOn w:val="TableNormal"/>
+    <w:uiPriority w:val="39"/>
+    <w:rsid w:val="00B232DC"/>
+    <w:pPr>
+      <w:spacing w:after="0" w:line="240" w:lineRule="auto"/>
+    </w:pPr>
+    <w:tblPr>
+      <w:tblInd w:w="0" w:type="dxa"/>
+      <w:tblBorders>
+        <w:top w:val="single" w:sz="4" w:space="0" w:color="auto"/>
+        <w:left w:val="single" w:sz="4" w:space="0" w:color="auto"/>
+        <w:bottom w:val="single" w:sz="4" w:space="0" w:color="auto"/>
+        <w:right w:val="single" w:sz="4" w:space="0" w:color="auto"/>
+        <w:insideH w:val="single" w:sz="4" w:space="0" w:color="auto"/>
+        <w:insideV w:val="single" w:sz="4" w:space="0" w:color="auto"/>
+      </w:tblBorders>
+      <w:tblCellMar>
+        <w:top w:w="0" w:type="dxa"/>
+        <w:left w:w="108" w:type="dxa"/>
+        <w:bottom w:w="0" w:type="dxa"/>
+        <w:right w:w="108" w:type="dxa"/>
+      </w:tblCellMar>
+    </w:tblPr>
+  </w:style>
+  <w:style w:type="paragraph" w:styleId="Header">
+    <w:name w:val="header"/>
+    <w:basedOn w:val="Normal"/>
+    <w:link w:val="HeaderChar"/>
+    <w:uiPriority w:val="99"/>
+    <w:unhideWhenUsed/>
+    <w:rsid w:val="00810765"/>
+    <w:pPr>
+      <w:tabs>
+        <w:tab w:val="center" w:pos="4513"/>
+        <w:tab w:val="right" w:pos="9026"/>
+      </w:tabs>
+      <w:spacing w:after="0" w:line="240" w:lineRule="auto"/>
+    </w:pPr>
+  </w:style>
+  <w:style w:type="character" w:customStyle="1" w:styleId="HeaderChar">
+    <w:name w:val="Header Char"/>
+    <w:basedOn w:val="DefaultParagraphFont"/>
+    <w:link w:val="Header"/>
+    <w:uiPriority w:val="99"/>
+    <w:rsid w:val="00810765"/>
+    <w:rPr>
+      <w:rFonts w:ascii="Times New Roman" w:hAnsi="Times New Roman" w:cs="Times New Roman"/>
+      <w:sz w:val="24"/>
+      <w:szCs w:val="24"/>
+    </w:rPr>
+  </w:style>
+  <w:style w:type="paragraph" w:styleId="Footer">
+    <w:name w:val="footer"/>
+    <w:basedOn w:val="Normal"/>
+    <w:link w:val="FooterChar"/>
+    <w:uiPriority w:val="99"/>
+    <w:unhideWhenUsed/>
+    <w:rsid w:val="00810765"/>
+    <w:pPr>
+      <w:tabs>
+        <w:tab w:val="center" w:pos="4513"/>
+        <w:tab w:val="right" w:pos="9026"/>
+      </w:tabs>
+      <w:spacing w:after="0" w:line="240" w:lineRule="auto"/>
+    </w:pPr>
+  </w:style>
+  <w:style w:type="character" w:customStyle="1" w:styleId="FooterChar">
+    <w:name w:val="Footer Char"/>
+    <w:basedOn w:val="DefaultParagraphFont"/>
+    <w:link w:val="Footer"/>
+    <w:uiPriority w:val="99"/>
+    <w:rsid w:val="00810765"/>
+    <w:rPr>
+      <w:rFonts w:ascii="Times New Roman" w:hAnsi="Times New Roman" w:cs="Times New Roman"/>
+      <w:sz w:val="24"/>
+      <w:szCs w:val="24"/>
+    </w:rPr>
+  </w:style>
+  <w:style w:type="paragraph" w:styleId="BalloonText">
+    <w:name w:val="Balloon Text"/>
+    <w:basedOn w:val="Normal"/>
+    <w:link w:val="BalloonTextChar"/>
+    <w:uiPriority w:val="99"/>
+    <w:semiHidden/>
+    <w:unhideWhenUsed/>
+    <w:rsid w:val="00D271B3"/>
+    <w:pPr>
+      <w:spacing w:after="0" w:line="240" w:lineRule="auto"/>
+    </w:pPr>
+    <w:rPr>
+      <w:rFonts w:ascii="Tahoma" w:hAnsi="Tahoma" w:cs="Tahoma"/>
+      <w:sz w:val="16"/>
+      <w:szCs w:val="16"/>
+    </w:rPr>
+  </w:style>
+  <w:style w:type="character" w:customStyle="1" w:styleId="BalloonTextChar">
+    <w:name w:val="Balloon Text Char"/>
+    <w:basedOn w:val="DefaultParagraphFont"/>
+    <w:link w:val="BalloonText"/>
+    <w:uiPriority w:val="99"/>
+    <w:semiHidden/>
+    <w:rsid w:val="00D271B3"/>
+    <w:rPr>
+      <w:rFonts w:ascii="Tahoma" w:hAnsi="Tahoma" w:cs="Tahoma"/>
+      <w:sz w:val="16"/>
+      <w:szCs w:val="16"/>
+    </w:rPr>
+  </w:style>
 </w:styles>
 </file>
 
@@ -4291,7 +4537,7 @@
     </a:clrScheme>
     <a:fontScheme name="Office">
       <a:majorFont>
-        <a:latin typeface="Calibri Light" panose="020F0302020204030204"/>
+        <a:latin typeface="Calibri Light"/>
         <a:ea typeface=""/>
         <a:cs typeface=""/>
         <a:font script="Jpan" typeface="游ゴシック Light"/>
@@ -4326,7 +4572,7 @@
         <a:font script="Geor" typeface="Sylfaen"/>
       </a:majorFont>
       <a:minorFont>
-        <a:latin typeface="Calibri" panose="020F0502020204030204"/>
+        <a:latin typeface="Calibri"/>
         <a:ea typeface=""/>
         <a:cs typeface=""/>
         <a:font script="Jpan" typeface="游明朝"/>
@@ -4503,7 +4749,7 @@
   <a:extraClrSchemeLst/>
   <a:extLst>
     <a:ext uri="{05A4C25C-085E-4340-85A3-A5531E510DB2}">
-      <thm15:themeFamily xmlns:thm15="http://schemas.microsoft.com/office/thememl/2012/main" name="Office Theme" id="{62F939B6-93AF-4DB8-9C6B-D6C7DFDC589F}" vid="{4A3C46E8-61CC-4603-A589-7422A47A8E4A}"/>
+      <thm15:themeFamily xmlns:thm15="http://schemas.microsoft.com/office/thememl/2012/main" xmlns="" name="Office Theme" id="{62F939B6-93AF-4DB8-9C6B-D6C7DFDC589F}" vid="{4A3C46E8-61CC-4603-A589-7422A47A8E4A}"/>
     </a:ext>
   </a:extLst>
 </a:theme>
@@ -4536,7 +4782,7 @@
 </file>
 
 <file path=customXml/itemProps2.xml><?xml version="1.0" encoding="utf-8"?>
-<ds:datastoreItem xmlns:ds="http://schemas.openxmlformats.org/officeDocument/2006/customXml" ds:itemID="{982CE08A-56D1-46EF-87E4-4A07A8C439E4}">
+<ds:datastoreItem xmlns:ds="http://schemas.openxmlformats.org/officeDocument/2006/customXml" ds:itemID="{7D286CBA-41C4-4A36-94B8-40C26BE5AE1C}">
   <ds:schemaRefs>
     <ds:schemaRef ds:uri="http://schemas.openxmlformats.org/officeDocument/2006/bibliography"/>
   </ds:schemaRefs>

</xml_diff>